<commit_message>
Update Rapport Projet Java - Nathan Talbot.docx
</commit_message>
<xml_diff>
--- a/Doc/Rapport Projet Java - Nathan Talbot.docx
+++ b/Doc/Rapport Projet Java - Nathan Talbot.docx
@@ -4114,49 +4114,39 @@
     <w:p/>
     <w:p>
       <w:r>
-        <w:t>Dans le cadre du module de Java Avancé dispensé en cinquième année à Polytech Clermont, j’ai eu l’opportunité de développer une application complète en Java. Ce projet s’inscrit dans la continuité de notre formation d’ingénieur et vise à renforcer notre maîtrise de la programmation orientée-objet, ainsi que notre capacité à concevoir une application structurée, robuste et fonctionnelle répondant à un besoin métier.</w:t>
+        <w:t>Ce mémoire technique rend compte du travail réalisé individuellement dans le cadre du module "Java Avancé". Ce cours, dispensé en cinquième année du cycle ingénieur, a pour vocation de transformer des compétences de programmation basiques en une maîtrise de l'architecture logicielle professionnelle.</w:t>
       </w:r>
     </w:p>
     <w:p/>
     <w:p>
       <w:r>
-        <w:t xml:space="preserve">Le sujet proposé consistait à concevoir une application de gestion d’un magasin de musique, permettant de manipuler plusieurs entités métier telles que les clients, les instruments, les marques, les modèles, ou encore les factures. L’objectif était de simuler un système de gestion interne pour un commerce réel, piloté par </w:t>
-      </w:r>
-      <w:proofErr w:type="gramStart"/>
-      <w:r>
-        <w:t>une interface graphique et connecté</w:t>
-      </w:r>
-      <w:proofErr w:type="gramEnd"/>
-      <w:r>
-        <w:t xml:space="preserve"> à une base de données relationnelle.</w:t>
+        <w:t>L'objectif assigné était le développement d'une application "Client Lourd" destinée à la gestion commerciale et logistique d'un magasin de musique. Contrairement à une application Web, ce type de logiciel s'exécute localement sur le poste client, exploitant directement les ressources de la machine (système de fichiers, périphériques) tout en communiquant avec un serveur de données distant.</w:t>
       </w:r>
     </w:p>
     <w:p/>
     <w:p>
       <w:r>
-        <w:t xml:space="preserve">Pour ce faire, plusieurs outils et technologies ont été mobilisés. Le langage Java a été utilisé pour le développement de la logique applicative, tandis que l’interface graphique a été conçue en utilisant la bibliothèque Swing, permettant la création de fenêtres et de composants interactifs. Par ailleurs, toutes les données de l’application sont stockées dans une base de données PostgreSQL, gérée via le logiciel </w:t>
-      </w:r>
-      <w:proofErr w:type="spellStart"/>
-      <w:r>
-        <w:t>pgAdmin</w:t>
-      </w:r>
-      <w:proofErr w:type="spellEnd"/>
-      <w:r>
-        <w:t xml:space="preserve">, et connectée à l’application grâce à la bibliothèque </w:t>
-      </w:r>
-      <w:proofErr w:type="spellStart"/>
-      <w:r>
-        <w:t>HikariCP</w:t>
-      </w:r>
-      <w:proofErr w:type="spellEnd"/>
-      <w:r>
-        <w:t xml:space="preserve"> (JDBC), optimisant la gestion des connexions en offrant des pools de connexions performants.</w:t>
-      </w:r>
-    </w:p>
-    <w:p/>
-    <w:p>
-      <w:r>
-        <w:t>L’ensemble de l’application a été structuré en packages Java, permettant de séparer les responsabilités, d’organiser le code selon des règles de lisibilité, et surtout de faciliter les évolutions futures du projet. Ce rapport présente la démarche adoptée, les choix techniques effectués, ainsi que les aspects fonctionnels de l’application. Il met également en évidence la pertinence d’une approche orientée-objet dans la modélisation d’un problème réel, ainsi que le lien essentiel entre interface graphique, logique métier et gestion de base de données.</w:t>
+        <w:t xml:space="preserve">Le cahier des charges imposait l'utilisation de la bibliothèque graphique </w:t>
+      </w:r>
+      <w:r>
+        <w:rPr>
+          <w:b/>
+          <w:bCs/>
+        </w:rPr>
+        <w:t>Swing</w:t>
+      </w:r>
+      <w:r>
+        <w:t xml:space="preserve"> pour l'interface utilisateur (IHM) et du Système de Gestion de Base de Données (SGBD) </w:t>
+      </w:r>
+      <w:r>
+        <w:rPr>
+          <w:b/>
+          <w:bCs/>
+        </w:rPr>
+        <w:t>PostgreSQL</w:t>
+      </w:r>
+      <w:r>
+        <w:t xml:space="preserve"> pour la persistance des données. Au-delà de ces contraintes, ce projet a été l'opportunité de mettre en œuvre des concepts avancés de la programmation orientée objet : polymorphisme, généricité, encapsulation stricte, et patrons de conception (Design Patterns) tels que le DAO (Data Access Object) ou le Singleton.</w:t>
       </w:r>
     </w:p>
     <w:p>
@@ -4183,7 +4173,7 @@
     <w:p/>
     <w:p>
       <w:r>
-        <w:t xml:space="preserve">La base de données utilisée dans ce projet a été conçue sous PostgreSQL et administrée via le logiciel </w:t>
+        <w:t xml:space="preserve">La robustesse d'une application de gestion repose avant tout sur la qualité de son modèle de données. J'ai utilisé le SGBD Relationnel PostgreSQL (administré via </w:t>
       </w:r>
       <w:proofErr w:type="spellStart"/>
       <w:r>
@@ -4191,30 +4181,329 @@
       </w:r>
       <w:proofErr w:type="spellEnd"/>
       <w:r>
-        <w:t>. Elle contient six tables, chacune correspondant à une entité clé de l’application : clients, instruments, modèles, marques, factures et lignes de facture. Cette organisation reflète fidèlement la structure d’un magasin de musique réel.</w:t>
+        <w:t xml:space="preserve"> 4) pour implémenter un schéma normalisé (3NF) garantissant l'absence de redondance et la cohérence de l'information.</w:t>
       </w:r>
     </w:p>
     <w:p/>
     <w:p>
-      <w:r>
-        <w:t>Lors de la conception, un choix important a été fait : ne pas utiliser la clause SQL ON DELETE CASCADE. En effet, l’utilisation de cette clause aurait pu provoquer des suppressions en cascade non souhaitées. Par exemple, supprimer une marque aurait pu entraîner la suppression involontaire de tous les instruments et factures associés. Pour garantir l’intégrité des données, les suppressions ont donc été volontairement limitées et contrôlées au sein de l’application Java.</w:t>
+      <w:pPr>
+        <w:pStyle w:val="TitreSous-partie"/>
+      </w:pPr>
+      <w:r>
+        <w:t>Structure du Schéma Relationnel</w:t>
+      </w:r>
+    </w:p>
+    <w:p>
+      <w:r>
+        <w:t>Le modèle s'articule autour de six entités interconnectées, divisées en trois domaines fonctionnels :</w:t>
+      </w:r>
+    </w:p>
+    <w:p>
+      <w:pPr>
+        <w:numPr>
+          <w:ilvl w:val="0"/>
+          <w:numId w:val="12"/>
+        </w:numPr>
+      </w:pPr>
+      <w:r>
+        <w:rPr>
+          <w:b/>
+          <w:bCs/>
+        </w:rPr>
+        <w:t>Le Référentiel Produit :</w:t>
+      </w:r>
+    </w:p>
+    <w:p>
+      <w:pPr>
+        <w:numPr>
+          <w:ilvl w:val="1"/>
+          <w:numId w:val="12"/>
+        </w:numPr>
+      </w:pPr>
+      <w:r>
+        <w:t>Marque (</w:t>
+      </w:r>
+      <w:proofErr w:type="spellStart"/>
+      <w:r>
+        <w:t>IdMarque</w:t>
+      </w:r>
+      <w:proofErr w:type="spellEnd"/>
+      <w:r>
+        <w:t xml:space="preserve">, Nom, </w:t>
+      </w:r>
+      <w:proofErr w:type="spellStart"/>
+      <w:r>
+        <w:t>SiteWeb</w:t>
+      </w:r>
+      <w:proofErr w:type="spellEnd"/>
+      <w:r>
+        <w:t>) : Liste les fabricants.</w:t>
+      </w:r>
+    </w:p>
+    <w:p>
+      <w:pPr>
+        <w:numPr>
+          <w:ilvl w:val="1"/>
+          <w:numId w:val="12"/>
+        </w:numPr>
+      </w:pPr>
+      <w:proofErr w:type="spellStart"/>
+      <w:r>
+        <w:t>Modele</w:t>
+      </w:r>
+      <w:proofErr w:type="spellEnd"/>
+      <w:r>
+        <w:t xml:space="preserve"> (</w:t>
+      </w:r>
+      <w:proofErr w:type="spellStart"/>
+      <w:r>
+        <w:t>IdModele</w:t>
+      </w:r>
+      <w:proofErr w:type="spellEnd"/>
+      <w:r>
+        <w:t xml:space="preserve">, </w:t>
+      </w:r>
+      <w:proofErr w:type="spellStart"/>
+      <w:r>
+        <w:t>IdMarque</w:t>
+      </w:r>
+      <w:proofErr w:type="spellEnd"/>
+      <w:r>
+        <w:t xml:space="preserve">, Nom) : Liste les types d'instruments. </w:t>
+      </w:r>
+      <w:r>
+        <w:rPr>
+          <w:i/>
+          <w:iCs/>
+        </w:rPr>
+        <w:t xml:space="preserve">Relation </w:t>
+      </w:r>
+      <w:proofErr w:type="gramStart"/>
+      <w:r>
+        <w:rPr>
+          <w:i/>
+          <w:iCs/>
+        </w:rPr>
+        <w:t>1,n</w:t>
+      </w:r>
+      <w:proofErr w:type="gramEnd"/>
+      <w:r>
+        <w:t xml:space="preserve"> avec Marque.</w:t>
+      </w:r>
+    </w:p>
+    <w:p>
+      <w:pPr>
+        <w:numPr>
+          <w:ilvl w:val="0"/>
+          <w:numId w:val="12"/>
+        </w:numPr>
+      </w:pPr>
+      <w:r>
+        <w:rPr>
+          <w:b/>
+          <w:bCs/>
+        </w:rPr>
+        <w:t>L'Inventaire Physique :</w:t>
+      </w:r>
+    </w:p>
+    <w:p>
+      <w:pPr>
+        <w:numPr>
+          <w:ilvl w:val="1"/>
+          <w:numId w:val="12"/>
+        </w:numPr>
+      </w:pPr>
+      <w:r>
+        <w:t>Instrument (</w:t>
+      </w:r>
+      <w:proofErr w:type="spellStart"/>
+      <w:r>
+        <w:t>IdInstrument</w:t>
+      </w:r>
+      <w:proofErr w:type="spellEnd"/>
+      <w:r>
+        <w:t xml:space="preserve">, </w:t>
+      </w:r>
+      <w:proofErr w:type="spellStart"/>
+      <w:r>
+        <w:t>NumSerie</w:t>
+      </w:r>
+      <w:proofErr w:type="spellEnd"/>
+      <w:r>
+        <w:t xml:space="preserve">, </w:t>
+      </w:r>
+      <w:proofErr w:type="spellStart"/>
+      <w:r>
+        <w:t>IdModele</w:t>
+      </w:r>
+      <w:proofErr w:type="spellEnd"/>
+      <w:r>
+        <w:t>, Couleur, Prix, Photo) : Représente l'objet physique unique présent en stock.</w:t>
+      </w:r>
+    </w:p>
+    <w:p>
+      <w:pPr>
+        <w:numPr>
+          <w:ilvl w:val="0"/>
+          <w:numId w:val="12"/>
+        </w:numPr>
+      </w:pPr>
+      <w:r>
+        <w:rPr>
+          <w:b/>
+          <w:bCs/>
+        </w:rPr>
+        <w:t>La Gestion Commerciale :</w:t>
+      </w:r>
+    </w:p>
+    <w:p>
+      <w:pPr>
+        <w:numPr>
+          <w:ilvl w:val="1"/>
+          <w:numId w:val="12"/>
+        </w:numPr>
+      </w:pPr>
+      <w:r>
+        <w:t>Client (</w:t>
+      </w:r>
+      <w:proofErr w:type="spellStart"/>
+      <w:r>
+        <w:t>IdClient</w:t>
+      </w:r>
+      <w:proofErr w:type="spellEnd"/>
+      <w:r>
+        <w:t xml:space="preserve">, Nom, </w:t>
+      </w:r>
+      <w:proofErr w:type="spellStart"/>
+      <w:r>
+        <w:t>Prenom</w:t>
+      </w:r>
+      <w:proofErr w:type="spellEnd"/>
+      <w:r>
+        <w:t>, Adresse, Email) : Base de données des acheteurs.</w:t>
+      </w:r>
+    </w:p>
+    <w:p>
+      <w:pPr>
+        <w:numPr>
+          <w:ilvl w:val="1"/>
+          <w:numId w:val="12"/>
+        </w:numPr>
+      </w:pPr>
+      <w:r>
+        <w:t>Facture (</w:t>
+      </w:r>
+      <w:proofErr w:type="spellStart"/>
+      <w:r>
+        <w:t>IdFacture</w:t>
+      </w:r>
+      <w:proofErr w:type="spellEnd"/>
+      <w:r>
+        <w:t xml:space="preserve">, </w:t>
+      </w:r>
+      <w:proofErr w:type="spellStart"/>
+      <w:r>
+        <w:t>IdClient</w:t>
+      </w:r>
+      <w:proofErr w:type="spellEnd"/>
+      <w:r>
+        <w:t>, Date) : Acte de vente daté.</w:t>
+      </w:r>
+    </w:p>
+    <w:p>
+      <w:pPr>
+        <w:numPr>
+          <w:ilvl w:val="1"/>
+          <w:numId w:val="12"/>
+        </w:numPr>
+      </w:pPr>
+      <w:proofErr w:type="spellStart"/>
+      <w:r>
+        <w:t>LigneFacture</w:t>
+      </w:r>
+      <w:proofErr w:type="spellEnd"/>
+      <w:r>
+        <w:t xml:space="preserve"> (</w:t>
+      </w:r>
+      <w:proofErr w:type="spellStart"/>
+      <w:r>
+        <w:t>IdFacture</w:t>
+      </w:r>
+      <w:proofErr w:type="spellEnd"/>
+      <w:r>
+        <w:t xml:space="preserve">, </w:t>
+      </w:r>
+      <w:proofErr w:type="spellStart"/>
+      <w:r>
+        <w:t>IdInstrument</w:t>
+      </w:r>
+      <w:proofErr w:type="spellEnd"/>
+      <w:r>
+        <w:t>) : Table d'association pure permettant de lier n instruments à une facture unique.</w:t>
       </w:r>
     </w:p>
     <w:p/>
     <w:p>
-      <w:r>
-        <w:t xml:space="preserve">Afin de faciliter la réutilisation de la base de données et son déploiement sur d’autres machines, un </w:t>
+      <w:pPr>
+        <w:pStyle w:val="TitreSous-partie"/>
+      </w:pPr>
+      <w:r>
+        <w:t>Stratégie d'Intégrité Référentielle</w:t>
+      </w:r>
+    </w:p>
+    <w:p>
+      <w:r>
+        <w:t xml:space="preserve">Un choix architectural critique a été opéré concernant la suppression des données. J'ai volontairement </w:t>
+      </w:r>
+      <w:r>
+        <w:rPr>
+          <w:b/>
+          <w:bCs/>
+        </w:rPr>
+        <w:t>exclu la clause ON DELETE CASCADE</w:t>
+      </w:r>
+      <w:r>
+        <w:t xml:space="preserve"> sur les clés étrangères des tables Marque et </w:t>
+      </w:r>
+      <w:proofErr w:type="spellStart"/>
+      <w:r>
+        <w:t>Modele</w:t>
+      </w:r>
+      <w:proofErr w:type="spellEnd"/>
+      <w:r>
+        <w:t>.</w:t>
+      </w:r>
+    </w:p>
+    <w:p>
+      <w:pPr>
+        <w:numPr>
+          <w:ilvl w:val="0"/>
+          <w:numId w:val="13"/>
+        </w:numPr>
+      </w:pPr>
+      <w:r>
+        <w:rPr>
+          <w:b/>
+          <w:bCs/>
+        </w:rPr>
+        <w:t>Justification :</w:t>
+      </w:r>
+      <w:r>
+        <w:t xml:space="preserve"> Dans un contexte métier, supprimer une marque (</w:t>
       </w:r>
       <w:proofErr w:type="gramStart"/>
       <w:r>
-        <w:t>fichier .backup</w:t>
+        <w:t>ex:</w:t>
       </w:r>
       <w:proofErr w:type="gramEnd"/>
       <w:r>
-        <w:t xml:space="preserve"> a été généré. Ce fichier permet de restaurer automatiquement l’intégralité de la base, de la structure des tables jusqu’au contenu initial, assurant ainsi la portabilité du projet et sa reproductibilité.</w:t>
+        <w:t xml:space="preserve"> Fender) ne doit pas entraîner la suppression silencieuse de tous les modèles associés, ni des </w:t>
+      </w:r>
+      <w:r>
+        <w:lastRenderedPageBreak/>
+        <w:t>instruments en stock, et encore moins des factures historiques contenant ces instruments. Une telle cascade violerait les obligations légales de conservation des données comptables.</w:t>
       </w:r>
     </w:p>
-    <w:p/>
     <w:p/>
     <w:p>
       <w:r>
@@ -4222,7 +4511,7 @@
           <w:noProof/>
         </w:rPr>
         <w:drawing>
-          <wp:inline distT="0" distB="0" distL="0" distR="0" wp14:anchorId="08B27C09" wp14:editId="7927C802">
+          <wp:inline distT="0" distB="0" distL="0" distR="0" wp14:anchorId="08B27C09" wp14:editId="6B76A696">
             <wp:extent cx="5760720" cy="2255520"/>
             <wp:effectExtent l="0" t="0" r="0" b="0"/>
             <wp:docPr id="1264704934" name="Image 2" descr="Une image contenant texte, capture d’écran, Police&#10;&#10;Le contenu généré par l’IA peut être incorrect."/>
@@ -4239,7 +4528,7 @@
                     </pic:cNvPicPr>
                   </pic:nvPicPr>
                   <pic:blipFill>
-                    <a:blip r:embed="rId6" cstate="print">
+                    <a:blip r:embed="rId7" cstate="print">
                       <a:extLst>
                         <a:ext uri="{28A0092B-C50C-407E-A947-70E740481C1C}">
                           <a14:useLocalDpi xmlns:a14="http://schemas.microsoft.com/office/drawing/2010/main" val="0"/>
@@ -4286,691 +4575,1706 @@
     <w:p>
       <w:pPr>
         <w:pStyle w:val="TitrePartie"/>
+        <w:jc w:val="left"/>
       </w:pPr>
       <w:r>
         <w:lastRenderedPageBreak/>
-        <w:t xml:space="preserve">Projet Git – </w:t>
-      </w:r>
-      <w:proofErr w:type="spellStart"/>
-      <w:r>
-        <w:t>IntelliJ</w:t>
-      </w:r>
-      <w:proofErr w:type="spellEnd"/>
-      <w:r>
-        <w:t xml:space="preserve"> </w:t>
-      </w:r>
-      <w:proofErr w:type="spellStart"/>
-      <w:r>
-        <w:t>Idea</w:t>
-      </w:r>
-      <w:proofErr w:type="spellEnd"/>
+        <w:t>Environnement Technique et Outils</w:t>
+      </w:r>
     </w:p>
     <w:p>
       <w:pPr>
         <w:jc w:val="left"/>
       </w:pPr>
+      <w:r>
+        <w:t>La chaîne de production logicielle mise en place respecte les standards industriels actuels :</w:t>
+      </w:r>
     </w:p>
     <w:p>
-      <w:r>
-        <w:t xml:space="preserve">Le développement de l’application a été réalisé avec </w:t>
+      <w:pPr>
+        <w:numPr>
+          <w:ilvl w:val="0"/>
+          <w:numId w:val="14"/>
+        </w:numPr>
+        <w:jc w:val="left"/>
+      </w:pPr>
+      <w:r>
+        <w:rPr>
+          <w:b/>
+          <w:bCs/>
+        </w:rPr>
+        <w:t>IDE (</w:t>
       </w:r>
       <w:proofErr w:type="spellStart"/>
       <w:r>
+        <w:rPr>
+          <w:b/>
+          <w:bCs/>
+        </w:rPr>
         <w:t>IntelliJ</w:t>
       </w:r>
       <w:proofErr w:type="spellEnd"/>
       <w:r>
-        <w:t xml:space="preserve"> IDEA, un IDE adapté aux projets Java, offrant un environnement de développement ergonomique et des outils avancés d’analyse du code. Le projet a été versionné via Git, ce qui a permis de structurer efficacement le travail, de conserver un historique des modifications et de travailler sur plusieurs ordinateurs sans perte d’informations.</w:t>
+        <w:rPr>
+          <w:b/>
+          <w:bCs/>
+        </w:rPr>
+        <w:t xml:space="preserve"> IDEA) :</w:t>
+      </w:r>
+      <w:r>
+        <w:t xml:space="preserve"> Choisi pour sa capacité d'inspection de code, son débogueur avancé et son intégration native de Maven/</w:t>
+      </w:r>
+      <w:proofErr w:type="spellStart"/>
+      <w:r>
+        <w:t>Gradle</w:t>
+      </w:r>
+      <w:proofErr w:type="spellEnd"/>
+      <w:r>
+        <w:t xml:space="preserve"> (bien que les librairies aient été gérées manuellement ici).</w:t>
+      </w:r>
+    </w:p>
+    <w:p>
+      <w:pPr>
+        <w:numPr>
+          <w:ilvl w:val="0"/>
+          <w:numId w:val="14"/>
+        </w:numPr>
+        <w:jc w:val="left"/>
+      </w:pPr>
+      <w:r>
+        <w:rPr>
+          <w:b/>
+          <w:bCs/>
+        </w:rPr>
+        <w:t>Versionnage (Git) :</w:t>
+      </w:r>
+      <w:r>
+        <w:t xml:space="preserve"> Le projet a suivi un flux de travail Git rigoureux. Le </w:t>
+      </w:r>
+      <w:proofErr w:type="gramStart"/>
+      <w:r>
+        <w:t>fichier .</w:t>
+      </w:r>
+      <w:proofErr w:type="spellStart"/>
+      <w:r>
+        <w:t>gitignore</w:t>
+      </w:r>
+      <w:proofErr w:type="spellEnd"/>
+      <w:proofErr w:type="gramEnd"/>
+      <w:r>
+        <w:t xml:space="preserve"> a été configuré avec précision pour exclure les fichiers binaires (.class, dossier out/), les configurations spécifiques à l'IDE </w:t>
+      </w:r>
+      <w:proofErr w:type="gramStart"/>
+      <w:r>
+        <w:t>(.</w:t>
+      </w:r>
+      <w:proofErr w:type="spellStart"/>
+      <w:r>
+        <w:t>idea</w:t>
+      </w:r>
+      <w:proofErr w:type="spellEnd"/>
+      <w:proofErr w:type="gramEnd"/>
+      <w:r>
+        <w:t>/) et les fichiers temporaires, ne conservant que le code source et les ressources nécessaires.</w:t>
+      </w:r>
+    </w:p>
+    <w:p>
+      <w:pPr>
+        <w:numPr>
+          <w:ilvl w:val="0"/>
+          <w:numId w:val="14"/>
+        </w:numPr>
+        <w:jc w:val="left"/>
+      </w:pPr>
+      <w:r>
+        <w:rPr>
+          <w:b/>
+          <w:bCs/>
+        </w:rPr>
+        <w:t>Dépendances Externes :</w:t>
+      </w:r>
+    </w:p>
+    <w:p>
+      <w:pPr>
+        <w:numPr>
+          <w:ilvl w:val="1"/>
+          <w:numId w:val="14"/>
+        </w:numPr>
+        <w:jc w:val="left"/>
+      </w:pPr>
+      <w:r>
+        <w:t>postgresql-42.7.3.jar : Driver JDBC officiel.</w:t>
+      </w:r>
+    </w:p>
+    <w:p>
+      <w:pPr>
+        <w:numPr>
+          <w:ilvl w:val="1"/>
+          <w:numId w:val="14"/>
+        </w:numPr>
+        <w:jc w:val="left"/>
+      </w:pPr>
+      <w:r>
+        <w:t>HikariCP-5.1.0.jar : Gestionnaire de pool de connexions (détaillé plus bas).</w:t>
+      </w:r>
+    </w:p>
+    <w:p>
+      <w:pPr>
+        <w:numPr>
+          <w:ilvl w:val="1"/>
+          <w:numId w:val="14"/>
+        </w:numPr>
+        <w:jc w:val="left"/>
+      </w:pPr>
+      <w:proofErr w:type="gramStart"/>
+      <w:r>
+        <w:t>slf</w:t>
+      </w:r>
+      <w:proofErr w:type="gramEnd"/>
+      <w:r>
+        <w:t xml:space="preserve">4j : Façade de log requise par </w:t>
+      </w:r>
+      <w:proofErr w:type="spellStart"/>
+      <w:r>
+        <w:t>HikariCP</w:t>
+      </w:r>
+      <w:proofErr w:type="spellEnd"/>
+      <w:r>
+        <w:t>.</w:t>
+      </w:r>
+    </w:p>
+    <w:p>
+      <w:pPr>
+        <w:numPr>
+          <w:ilvl w:val="1"/>
+          <w:numId w:val="14"/>
+        </w:numPr>
+        <w:jc w:val="left"/>
+      </w:pPr>
+      <w:proofErr w:type="spellStart"/>
+      <w:r>
+        <w:t>JDeli</w:t>
+      </w:r>
+      <w:proofErr w:type="spellEnd"/>
+      <w:r>
+        <w:t xml:space="preserve"> (ou </w:t>
+      </w:r>
+      <w:proofErr w:type="spellStart"/>
+      <w:r>
+        <w:t>ImageIO</w:t>
+      </w:r>
+      <w:proofErr w:type="spellEnd"/>
+      <w:r>
+        <w:t>) : Bibliothèque de traitement d'images.</w:t>
+      </w:r>
+      <w:r>
+        <w:br w:type="page"/>
+      </w:r>
+    </w:p>
+    <w:p>
+      <w:pPr>
+        <w:pStyle w:val="TitrePartie"/>
+      </w:pPr>
+      <w:r>
+        <w:lastRenderedPageBreak/>
+        <w:t>Architecture Logicielle et Implémentation</w:t>
+      </w:r>
+    </w:p>
+    <w:p>
+      <w:r>
+        <w:t xml:space="preserve">L'architecture du code source suit le principe de </w:t>
+      </w:r>
+      <w:r>
+        <w:rPr>
+          <w:b/>
+          <w:bCs/>
+        </w:rPr>
+        <w:t>Séparation des Préoccupations (</w:t>
+      </w:r>
+      <w:proofErr w:type="spellStart"/>
+      <w:r>
+        <w:rPr>
+          <w:b/>
+          <w:bCs/>
+        </w:rPr>
+        <w:t>SoC</w:t>
+      </w:r>
+      <w:proofErr w:type="spellEnd"/>
+      <w:r>
+        <w:rPr>
+          <w:b/>
+          <w:bCs/>
+        </w:rPr>
+        <w:t>)</w:t>
+      </w:r>
+      <w:r>
+        <w:t xml:space="preserve">. Le projet est découpé en packages hermétiques, chacun </w:t>
+      </w:r>
+      <w:proofErr w:type="gramStart"/>
+      <w:r>
+        <w:t>ayant</w:t>
+      </w:r>
+      <w:proofErr w:type="gramEnd"/>
+      <w:r>
+        <w:t xml:space="preserve"> un rôle précis.</w:t>
+      </w:r>
+    </w:p>
+    <w:p>
+      <w:pPr>
+        <w:pStyle w:val="TitreSous-partie"/>
+      </w:pPr>
+    </w:p>
+    <w:p>
+      <w:pPr>
+        <w:pStyle w:val="TitreSous-partie"/>
+      </w:pPr>
+      <w:r>
+        <w:t xml:space="preserve">1) </w:t>
+      </w:r>
+      <w:r>
+        <w:t xml:space="preserve">La Couche d'Accès aux Données (Package </w:t>
+      </w:r>
+      <w:proofErr w:type="spellStart"/>
+      <w:r>
+        <w:t>database</w:t>
+      </w:r>
+      <w:proofErr w:type="spellEnd"/>
+      <w:r>
+        <w:t>)</w:t>
       </w:r>
     </w:p>
     <w:p/>
     <w:p>
-      <w:r>
-        <w:t xml:space="preserve">L’utilisation d’un dépôt Git a également permis de stocker les images des instruments, le code Java, ainsi que la documentation du projet. Cette démarche s’inscrit dans les bonnes pratiques professionnelles de développement logiciel, où le </w:t>
-      </w:r>
-      <w:proofErr w:type="spellStart"/>
-      <w:r>
-        <w:t>versionnement</w:t>
-      </w:r>
-      <w:proofErr w:type="spellEnd"/>
-      <w:r>
-        <w:t xml:space="preserve"> est indispensable pour collaborer, tester, ou revenir à un état antérieur du projet en cas d’erreur.</w:t>
+      <w:pPr>
+        <w:jc w:val="left"/>
+      </w:pPr>
+      <w:r>
+        <w:t>La connexion à la base de données est le goulot d'étranglement potentiel de l'application. Une gestion naïve (ouverture/fermeture de connexion à chaque requête) aurait été désastreuse pour les performances.</w:t>
       </w:r>
     </w:p>
     <w:p>
       <w:pPr>
         <w:jc w:val="left"/>
-        <w:rPr>
-          <w:sz w:val="32"/>
-          <w:szCs w:val="32"/>
-          <w:u w:val="single" w:color="EE0000"/>
-        </w:rPr>
-      </w:pPr>
-      <w:r>
-        <w:br w:type="page"/>
-      </w:r>
+      </w:pPr>
     </w:p>
     <w:p>
       <w:pPr>
-        <w:pStyle w:val="TitrePartie"/>
+        <w:numPr>
+          <w:ilvl w:val="0"/>
+          <w:numId w:val="15"/>
+        </w:numPr>
+        <w:jc w:val="left"/>
+      </w:pPr>
+      <w:r>
+        <w:rPr>
+          <w:b/>
+          <w:bCs/>
+        </w:rPr>
+        <w:t xml:space="preserve">Implémentation du Connection </w:t>
+      </w:r>
+      <w:proofErr w:type="spellStart"/>
+      <w:r>
+        <w:rPr>
+          <w:b/>
+          <w:bCs/>
+        </w:rPr>
+        <w:t>Pooling</w:t>
+      </w:r>
+      <w:proofErr w:type="spellEnd"/>
+      <w:r>
+        <w:rPr>
+          <w:b/>
+          <w:bCs/>
+        </w:rPr>
+        <w:t xml:space="preserve"> (</w:t>
+      </w:r>
+      <w:proofErr w:type="spellStart"/>
+      <w:r>
+        <w:rPr>
+          <w:b/>
+          <w:bCs/>
+        </w:rPr>
+        <w:t>HikariCP</w:t>
+      </w:r>
+      <w:proofErr w:type="spellEnd"/>
+      <w:r>
+        <w:rPr>
+          <w:b/>
+          <w:bCs/>
+        </w:rPr>
+        <w:t>) :</w:t>
+      </w:r>
+      <w:r>
+        <w:t xml:space="preserve"> J'ai intégré la bibliothèque </w:t>
+      </w:r>
+      <w:proofErr w:type="spellStart"/>
+      <w:r>
+        <w:rPr>
+          <w:b/>
+          <w:bCs/>
+        </w:rPr>
+        <w:t>HikariCP</w:t>
+      </w:r>
+      <w:proofErr w:type="spellEnd"/>
+      <w:r>
+        <w:t>. Au démarrage, l'application instancie un "pool" (un réservoir) de connexions physiques vers PostgreSQL. Lorsqu'un DAO a besoin d'interagir avec la base, il "emprunte" une connexion du pool et la rend immédiatement après. Cela supprime le coût temporel du "Handshake" TCP/IP à chaque requête.</w:t>
+      </w:r>
+    </w:p>
+    <w:p>
+      <w:pPr>
+        <w:numPr>
+          <w:ilvl w:val="0"/>
+          <w:numId w:val="15"/>
+        </w:numPr>
+        <w:jc w:val="left"/>
+      </w:pPr>
+      <w:r>
+        <w:rPr>
+          <w:b/>
+          <w:bCs/>
+        </w:rPr>
+        <w:t>Configuration Externalisée (DatabaseConfig.java) :</w:t>
+      </w:r>
+      <w:r>
+        <w:t xml:space="preserve"> Les paramètres d'accès (URL, User, </w:t>
+      </w:r>
+      <w:proofErr w:type="spellStart"/>
+      <w:r>
+        <w:t>Password</w:t>
+      </w:r>
+      <w:proofErr w:type="spellEnd"/>
+      <w:r>
+        <w:t xml:space="preserve">) sont stockés dans un fichier </w:t>
+      </w:r>
+      <w:proofErr w:type="spellStart"/>
+      <w:proofErr w:type="gramStart"/>
+      <w:r>
+        <w:t>db.properties</w:t>
+      </w:r>
+      <w:proofErr w:type="spellEnd"/>
+      <w:proofErr w:type="gramEnd"/>
+      <w:r>
+        <w:t xml:space="preserve"> à la racine du projet. La classe </w:t>
+      </w:r>
+      <w:proofErr w:type="spellStart"/>
+      <w:r>
+        <w:t>DatabaseConfig</w:t>
+      </w:r>
+      <w:proofErr w:type="spellEnd"/>
+      <w:r>
+        <w:t xml:space="preserve"> charge ce fichier via l'objet </w:t>
+      </w:r>
+      <w:proofErr w:type="spellStart"/>
+      <w:proofErr w:type="gramStart"/>
+      <w:r>
+        <w:t>java.util</w:t>
+      </w:r>
+      <w:proofErr w:type="gramEnd"/>
+      <w:r>
+        <w:t>.Properties</w:t>
+      </w:r>
+      <w:proofErr w:type="spellEnd"/>
+      <w:r>
+        <w:t>.</w:t>
+      </w:r>
+    </w:p>
+    <w:p>
+      <w:pPr>
+        <w:numPr>
+          <w:ilvl w:val="1"/>
+          <w:numId w:val="15"/>
+        </w:numPr>
+        <w:jc w:val="left"/>
+      </w:pPr>
+      <w:r>
+        <w:rPr>
+          <w:i/>
+          <w:iCs/>
+        </w:rPr>
+        <w:t>Intérêt :</w:t>
+      </w:r>
+      <w:r>
+        <w:t xml:space="preserve"> Il est possible de basculer d'une base de développement à une base de production sans recompiler une seule ligne de code Java.</w:t>
+      </w:r>
+    </w:p>
+    <w:p>
+      <w:pPr>
+        <w:numPr>
+          <w:ilvl w:val="0"/>
+          <w:numId w:val="15"/>
+        </w:numPr>
+        <w:jc w:val="left"/>
+      </w:pPr>
+      <w:r>
+        <w:rPr>
+          <w:b/>
+          <w:bCs/>
+        </w:rPr>
+        <w:t>Le Singleton d'Accès (DB.java) :</w:t>
+      </w:r>
+      <w:r>
+        <w:t xml:space="preserve"> La classe DB encapsule la </w:t>
+      </w:r>
+      <w:proofErr w:type="spellStart"/>
+      <w:r>
+        <w:t>HikariDataSource</w:t>
+      </w:r>
+      <w:proofErr w:type="spellEnd"/>
+      <w:r>
+        <w:t xml:space="preserve">. Elle utilise le pattern Singleton (via des méthodes statiques) pour garantir qu'une seule instance du pool de connexion existe pour toute la durée de vie de l'application. La méthode </w:t>
+      </w:r>
+      <w:proofErr w:type="spellStart"/>
+      <w:proofErr w:type="gramStart"/>
+      <w:r>
+        <w:t>DB.getDatasource</w:t>
+      </w:r>
+      <w:proofErr w:type="spellEnd"/>
+      <w:proofErr w:type="gramEnd"/>
+      <w:r>
+        <w:t>() est le point d'accès unique pour toutes les classes du projet.</w:t>
+      </w:r>
+    </w:p>
+    <w:p>
+      <w:pPr>
+        <w:ind w:left="360"/>
+        <w:jc w:val="left"/>
+        <w:rPr>
+          <w:b/>
+          <w:bCs/>
+        </w:rPr>
+      </w:pPr>
+    </w:p>
+    <w:p>
+      <w:pPr>
+        <w:ind w:left="360"/>
+        <w:jc w:val="left"/>
+        <w:rPr>
+          <w:b/>
+          <w:bCs/>
+        </w:rPr>
+      </w:pPr>
+    </w:p>
+    <w:p>
+      <w:pPr>
+        <w:ind w:left="360"/>
+        <w:jc w:val="left"/>
+        <w:rPr>
+          <w:b/>
+          <w:bCs/>
+        </w:rPr>
+      </w:pPr>
+    </w:p>
+    <w:p>
+      <w:pPr>
+        <w:ind w:left="360"/>
+        <w:jc w:val="left"/>
+        <w:rPr>
+          <w:b/>
+          <w:bCs/>
+        </w:rPr>
+      </w:pPr>
+    </w:p>
+    <w:p>
+      <w:pPr>
+        <w:ind w:left="360"/>
+        <w:jc w:val="left"/>
+      </w:pPr>
+    </w:p>
+    <w:p>
+      <w:pPr>
+        <w:pStyle w:val="TitreSous-partie"/>
       </w:pPr>
       <w:r>
         <w:lastRenderedPageBreak/>
-        <w:t>Structure du Code et Architecture de l’Application</w:t>
+        <w:t>2</w:t>
+      </w:r>
+      <w:r>
+        <w:t>)</w:t>
+      </w:r>
+      <w:r>
+        <w:t xml:space="preserve"> Le Pattern DAO et Mapping Objet-Relationnel (ORM)</w:t>
       </w:r>
     </w:p>
     <w:p/>
     <w:p>
-      <w:r>
-        <w:t xml:space="preserve">L’application a été conçue selon une architecture modulaire, reposant sur une organisation en packages. Chacun d’eux </w:t>
+      <w:pPr>
+        <w:jc w:val="left"/>
+      </w:pPr>
+      <w:r>
+        <w:t>Pour manipuler les données, j'ai implémenté manuellement une couche de mapping, divisée en deux packages distincts pour respecter le pattern MVC/DAO.</w:t>
+      </w:r>
+    </w:p>
+    <w:p>
+      <w:pPr>
+        <w:jc w:val="left"/>
+      </w:pPr>
+    </w:p>
+    <w:p>
+      <w:pPr>
+        <w:jc w:val="left"/>
+        <w:rPr>
+          <w:b/>
+          <w:bCs/>
+        </w:rPr>
+      </w:pPr>
+      <w:r>
+        <w:rPr>
+          <w:b/>
+          <w:bCs/>
+        </w:rPr>
+        <w:t xml:space="preserve">A. Les Objets Métiers (Package </w:t>
+      </w:r>
+      <w:proofErr w:type="spellStart"/>
+      <w:r>
+        <w:rPr>
+          <w:b/>
+          <w:bCs/>
+        </w:rPr>
+        <w:t>tablesjava</w:t>
+      </w:r>
+      <w:proofErr w:type="spellEnd"/>
+      <w:r>
+        <w:rPr>
+          <w:b/>
+          <w:bCs/>
+        </w:rPr>
+        <w:t>)</w:t>
+      </w:r>
+    </w:p>
+    <w:p>
+      <w:pPr>
+        <w:jc w:val="left"/>
+      </w:pPr>
+      <w:r>
+        <w:t>Ce sont des POJO (</w:t>
+      </w:r>
+      <w:r>
+        <w:rPr>
+          <w:i/>
+          <w:iCs/>
+        </w:rPr>
+        <w:t xml:space="preserve">Plain Old Java </w:t>
+      </w:r>
+      <w:proofErr w:type="spellStart"/>
+      <w:r>
+        <w:rPr>
+          <w:i/>
+          <w:iCs/>
+        </w:rPr>
+        <w:t>Objects</w:t>
+      </w:r>
+      <w:proofErr w:type="spellEnd"/>
+      <w:r>
+        <w:t>). Les classes Client, Instrument, Facture sont des miroirs exacts des tables SQL.</w:t>
+      </w:r>
+    </w:p>
+    <w:p>
+      <w:pPr>
+        <w:numPr>
+          <w:ilvl w:val="0"/>
+          <w:numId w:val="16"/>
+        </w:numPr>
+        <w:jc w:val="left"/>
+      </w:pPr>
+      <w:r>
+        <w:rPr>
+          <w:b/>
+          <w:bCs/>
+        </w:rPr>
+        <w:t>Encapsulation :</w:t>
+      </w:r>
+      <w:r>
+        <w:t xml:space="preserve"> Tous les attributs sont </w:t>
+      </w:r>
+      <w:proofErr w:type="spellStart"/>
+      <w:r>
+        <w:t>private</w:t>
+      </w:r>
+      <w:proofErr w:type="spellEnd"/>
+      <w:r>
+        <w:t>. L'accès se fait exclusivement via des Getters et Setters publics.</w:t>
+      </w:r>
+    </w:p>
+    <w:p>
+      <w:pPr>
+        <w:jc w:val="left"/>
+      </w:pPr>
+    </w:p>
+    <w:p>
+      <w:pPr>
+        <w:jc w:val="left"/>
+        <w:rPr>
+          <w:b/>
+          <w:bCs/>
+        </w:rPr>
+      </w:pPr>
+      <w:r>
+        <w:rPr>
+          <w:b/>
+          <w:bCs/>
+        </w:rPr>
+        <w:t xml:space="preserve">B. Les Contrôleurs de Données (Package </w:t>
+      </w:r>
+      <w:proofErr w:type="spellStart"/>
+      <w:r>
+        <w:rPr>
+          <w:b/>
+          <w:bCs/>
+        </w:rPr>
+        <w:t>tablesdb</w:t>
+      </w:r>
+      <w:proofErr w:type="spellEnd"/>
+      <w:r>
+        <w:rPr>
+          <w:b/>
+          <w:bCs/>
+        </w:rPr>
+        <w:t>)</w:t>
+      </w:r>
+    </w:p>
+    <w:p>
+      <w:pPr>
+        <w:jc w:val="left"/>
+      </w:pPr>
+      <w:r>
+        <w:t>Pour chaque entité, une classe dédiée (</w:t>
       </w:r>
       <w:proofErr w:type="gramStart"/>
       <w:r>
-        <w:t>a</w:t>
+        <w:t>ex:</w:t>
       </w:r>
       <w:proofErr w:type="gramEnd"/>
       <w:r>
-        <w:t xml:space="preserve"> un rôle clairement défini, ce qui répond à un principe fondamental de l’ingénierie logicielle : un code lisible est un code maintenable.</w:t>
+        <w:t xml:space="preserve"> </w:t>
+      </w:r>
+      <w:proofErr w:type="spellStart"/>
+      <w:r>
+        <w:t>ClientsDB</w:t>
+      </w:r>
+      <w:proofErr w:type="spellEnd"/>
+      <w:r>
+        <w:t xml:space="preserve">, </w:t>
+      </w:r>
+      <w:proofErr w:type="spellStart"/>
+      <w:r>
+        <w:t>InstrumentsDB</w:t>
+      </w:r>
+      <w:proofErr w:type="spellEnd"/>
+      <w:r>
+        <w:t>) centralise les requêtes SQL. C'est ici que le JDBC est utilisé.</w:t>
+      </w:r>
+    </w:p>
+    <w:p>
+      <w:pPr>
+        <w:numPr>
+          <w:ilvl w:val="0"/>
+          <w:numId w:val="17"/>
+        </w:numPr>
+        <w:jc w:val="left"/>
+      </w:pPr>
+      <w:r>
+        <w:rPr>
+          <w:b/>
+          <w:bCs/>
+        </w:rPr>
+        <w:t>Gestion Transactionnelle des ID :</w:t>
+      </w:r>
+      <w:r>
+        <w:t xml:space="preserve"> L'insertion d'une nouvelle ligne nécessite une clé primaire unique. La méthode </w:t>
+      </w:r>
+      <w:proofErr w:type="spellStart"/>
+      <w:proofErr w:type="gramStart"/>
+      <w:r>
+        <w:t>creerNouvelId</w:t>
+      </w:r>
+      <w:proofErr w:type="spellEnd"/>
+      <w:r>
+        <w:t>(</w:t>
+      </w:r>
+      <w:proofErr w:type="gramEnd"/>
+      <w:r>
+        <w:t xml:space="preserve">) exécute la requête SELECT </w:t>
+      </w:r>
+      <w:proofErr w:type="gramStart"/>
+      <w:r>
+        <w:t>MAX(</w:t>
+      </w:r>
+      <w:proofErr w:type="gramEnd"/>
+      <w:r>
+        <w:t>id) FROM table et incrémente le résultat. Bien que PostgreSQL possède des séquences SERIAL, cette approche manuelle permettait un contrôle total côté Java avant l'envoi des données.</w:t>
+      </w:r>
+    </w:p>
+    <w:p>
+      <w:pPr>
+        <w:numPr>
+          <w:ilvl w:val="0"/>
+          <w:numId w:val="17"/>
+        </w:numPr>
+        <w:jc w:val="left"/>
+      </w:pPr>
+      <w:r>
+        <w:rPr>
+          <w:b/>
+          <w:bCs/>
+        </w:rPr>
+        <w:t xml:space="preserve">L'Innovation UX : La méthode </w:t>
+      </w:r>
+      <w:proofErr w:type="spellStart"/>
+      <w:proofErr w:type="gramStart"/>
+      <w:r>
+        <w:rPr>
+          <w:b/>
+          <w:bCs/>
+        </w:rPr>
+        <w:t>getIdsClasse</w:t>
+      </w:r>
+      <w:proofErr w:type="spellEnd"/>
+      <w:r>
+        <w:rPr>
+          <w:b/>
+          <w:bCs/>
+        </w:rPr>
+        <w:t>(</w:t>
+      </w:r>
+      <w:proofErr w:type="gramEnd"/>
+      <w:r>
+        <w:rPr>
+          <w:b/>
+          <w:bCs/>
+        </w:rPr>
+        <w:t>) :</w:t>
+      </w:r>
+      <w:r>
+        <w:t xml:space="preserve"> Pour faciliter l'interface utilisateur, il fallait éviter de demander à l'utilisateur de saisir des ID numériques (clés étrangères). J'ai développé dans chaque classe DB une méthode </w:t>
+      </w:r>
+      <w:proofErr w:type="spellStart"/>
+      <w:proofErr w:type="gramStart"/>
+      <w:r>
+        <w:t>getIdsClasse</w:t>
+      </w:r>
+      <w:proofErr w:type="spellEnd"/>
+      <w:r>
+        <w:t>(</w:t>
+      </w:r>
+      <w:proofErr w:type="gramEnd"/>
+      <w:r>
+        <w:t xml:space="preserve">) qui retourne une </w:t>
+      </w:r>
+      <w:proofErr w:type="spellStart"/>
+      <w:r>
+        <w:t>HashMap</w:t>
+      </w:r>
+      <w:proofErr w:type="spellEnd"/>
+      <w:r>
+        <w:t>&lt;String, Integer&gt;.</w:t>
+      </w:r>
+    </w:p>
+    <w:p>
+      <w:pPr>
+        <w:numPr>
+          <w:ilvl w:val="1"/>
+          <w:numId w:val="17"/>
+        </w:numPr>
+        <w:jc w:val="left"/>
+      </w:pPr>
+      <w:r>
+        <w:rPr>
+          <w:i/>
+          <w:iCs/>
+        </w:rPr>
+        <w:t>Fonctionnement :</w:t>
+      </w:r>
+      <w:r>
+        <w:t xml:space="preserve"> Elle génère une étiquette lisible (</w:t>
+      </w:r>
+      <w:proofErr w:type="gramStart"/>
+      <w:r>
+        <w:t>ex:</w:t>
+      </w:r>
+      <w:proofErr w:type="gramEnd"/>
+      <w:r>
+        <w:t xml:space="preserve"> "Gibson - Les Paul") associée à l'ID technique. Cette </w:t>
+      </w:r>
+      <w:proofErr w:type="spellStart"/>
+      <w:r>
+        <w:t>Map</w:t>
+      </w:r>
+      <w:proofErr w:type="spellEnd"/>
+      <w:r>
+        <w:t xml:space="preserve"> est ensuite utilisée pour peupler les listes déroulantes (</w:t>
+      </w:r>
+      <w:proofErr w:type="spellStart"/>
+      <w:r>
+        <w:t>JComboBox</w:t>
+      </w:r>
+      <w:proofErr w:type="spellEnd"/>
+      <w:r>
+        <w:t>) de l'interface graphique.</w:t>
+      </w:r>
+    </w:p>
+    <w:p>
+      <w:pPr>
+        <w:jc w:val="left"/>
+      </w:pPr>
+    </w:p>
+    <w:p>
+      <w:pPr>
+        <w:jc w:val="left"/>
+      </w:pPr>
+    </w:p>
+    <w:p>
+      <w:pPr>
+        <w:jc w:val="left"/>
+      </w:pPr>
+    </w:p>
+    <w:p>
+      <w:pPr>
+        <w:jc w:val="left"/>
+      </w:pPr>
+    </w:p>
+    <w:p>
+      <w:pPr>
+        <w:jc w:val="left"/>
+      </w:pPr>
+    </w:p>
+    <w:p>
+      <w:pPr>
+        <w:pStyle w:val="TitreSous-partie"/>
+      </w:pPr>
+      <w:r>
+        <w:lastRenderedPageBreak/>
+        <w:t>3</w:t>
+      </w:r>
+      <w:r>
+        <w:t>)</w:t>
+      </w:r>
+      <w:r>
+        <w:t xml:space="preserve"> Architecture Polymorphique de l'Interface Graphique (Package gui)</w:t>
+      </w:r>
+    </w:p>
+    <w:p>
+      <w:pPr>
+        <w:jc w:val="left"/>
+      </w:pPr>
+    </w:p>
+    <w:p>
+      <w:pPr>
+        <w:jc w:val="left"/>
+      </w:pPr>
+      <w:r>
+        <w:t>L'interface graphique, point d'entrée pour l'utilisateur, a été conçue pour être modulaire et maintenable.</w:t>
+      </w:r>
+    </w:p>
+    <w:p>
+      <w:pPr>
+        <w:numPr>
+          <w:ilvl w:val="0"/>
+          <w:numId w:val="18"/>
+        </w:numPr>
+        <w:jc w:val="left"/>
+      </w:pPr>
+      <w:r>
+        <w:rPr>
+          <w:b/>
+          <w:bCs/>
+        </w:rPr>
+        <w:t>Le Conteneur Principal (FenetrePrincipale.java) :</w:t>
+      </w:r>
+      <w:r>
+        <w:t xml:space="preserve"> Héritant de </w:t>
+      </w:r>
+      <w:proofErr w:type="spellStart"/>
+      <w:r>
+        <w:t>JFrame</w:t>
+      </w:r>
+      <w:proofErr w:type="spellEnd"/>
+      <w:r>
+        <w:t xml:space="preserve">, cette classe initialise la connexion BDD au lancement et la ferme proprement à l'arrêt (via un </w:t>
+      </w:r>
+      <w:proofErr w:type="spellStart"/>
+      <w:r>
+        <w:rPr>
+          <w:i/>
+          <w:iCs/>
+        </w:rPr>
+        <w:t>Shutdown</w:t>
+      </w:r>
+      <w:proofErr w:type="spellEnd"/>
+      <w:r>
+        <w:rPr>
+          <w:i/>
+          <w:iCs/>
+        </w:rPr>
+        <w:t xml:space="preserve"> Hook</w:t>
+      </w:r>
+      <w:r>
+        <w:t xml:space="preserve">). Elle utilise un </w:t>
+      </w:r>
+      <w:proofErr w:type="spellStart"/>
+      <w:r>
+        <w:t>JTabbedPane</w:t>
+      </w:r>
+      <w:proofErr w:type="spellEnd"/>
+      <w:r>
+        <w:t xml:space="preserve"> pour organiser l'application en onglets fonctionnels.</w:t>
+      </w:r>
+    </w:p>
+    <w:p>
+      <w:pPr>
+        <w:numPr>
+          <w:ilvl w:val="0"/>
+          <w:numId w:val="18"/>
+        </w:numPr>
+        <w:jc w:val="left"/>
+      </w:pPr>
+      <w:r>
+        <w:rPr>
+          <w:b/>
+          <w:bCs/>
+        </w:rPr>
+        <w:t xml:space="preserve">Abstraction des Onglets (Package </w:t>
+      </w:r>
+      <w:proofErr w:type="spellStart"/>
+      <w:proofErr w:type="gramStart"/>
+      <w:r>
+        <w:rPr>
+          <w:b/>
+          <w:bCs/>
+        </w:rPr>
+        <w:t>gui.onglets</w:t>
+      </w:r>
+      <w:proofErr w:type="spellEnd"/>
+      <w:proofErr w:type="gramEnd"/>
+      <w:r>
+        <w:rPr>
+          <w:b/>
+          <w:bCs/>
+        </w:rPr>
+        <w:t>) :</w:t>
+      </w:r>
+      <w:r>
+        <w:t xml:space="preserve"> Pour éviter la duplication de </w:t>
+      </w:r>
+      <w:proofErr w:type="gramStart"/>
+      <w:r>
+        <w:t>code ,</w:t>
+      </w:r>
+      <w:proofErr w:type="gramEnd"/>
+      <w:r>
+        <w:t xml:space="preserve"> j'ai créé une classe abstraite Onglet.</w:t>
+      </w:r>
+    </w:p>
+    <w:p>
+      <w:pPr>
+        <w:numPr>
+          <w:ilvl w:val="1"/>
+          <w:numId w:val="18"/>
+        </w:numPr>
+        <w:jc w:val="left"/>
+      </w:pPr>
+      <w:r>
+        <w:t xml:space="preserve">Elle définit le </w:t>
+      </w:r>
+      <w:proofErr w:type="spellStart"/>
+      <w:r>
+        <w:t>layout</w:t>
+      </w:r>
+      <w:proofErr w:type="spellEnd"/>
+      <w:r>
+        <w:t xml:space="preserve"> général (</w:t>
+      </w:r>
+      <w:proofErr w:type="spellStart"/>
+      <w:r>
+        <w:t>BorderLayout</w:t>
+      </w:r>
+      <w:proofErr w:type="spellEnd"/>
+      <w:r>
+        <w:t>), les marges et la position des panneaux.</w:t>
+      </w:r>
+    </w:p>
+    <w:p>
+      <w:pPr>
+        <w:numPr>
+          <w:ilvl w:val="1"/>
+          <w:numId w:val="18"/>
+        </w:numPr>
+        <w:jc w:val="left"/>
+      </w:pPr>
+      <w:r>
+        <w:t>Elle déclare des méthodes abstraites que les enfants doivent implémenter.</w:t>
+      </w:r>
+    </w:p>
+    <w:p>
+      <w:pPr>
+        <w:numPr>
+          <w:ilvl w:val="1"/>
+          <w:numId w:val="18"/>
+        </w:numPr>
+        <w:jc w:val="left"/>
+      </w:pPr>
+      <w:r>
+        <w:t>Les classes concrètes (</w:t>
+      </w:r>
+      <w:proofErr w:type="spellStart"/>
+      <w:r>
+        <w:t>OngletClients</w:t>
+      </w:r>
+      <w:proofErr w:type="spellEnd"/>
+      <w:r>
+        <w:t xml:space="preserve">, </w:t>
+      </w:r>
+      <w:proofErr w:type="spellStart"/>
+      <w:r>
+        <w:t>OngletFactures</w:t>
+      </w:r>
+      <w:proofErr w:type="spellEnd"/>
+      <w:r>
+        <w:t>) héritent de cette structure. Elles n'ont plus qu'à instancier leur modèle de tableau spécifique et leurs boutons. Cela rend le code extrêmement lisible : toute la logique de mise en page est centralisée dans la classe mère.</w:t>
+      </w:r>
+    </w:p>
+    <w:p>
+      <w:pPr>
+        <w:jc w:val="left"/>
+      </w:pPr>
+    </w:p>
+    <w:p>
+      <w:pPr>
+        <w:pStyle w:val="TitreSous-partie"/>
+      </w:pPr>
+      <w:r>
+        <w:t>4</w:t>
+      </w:r>
+      <w:r>
+        <w:t>)</w:t>
+      </w:r>
+      <w:r>
+        <w:t xml:space="preserve"> Généricité et Modèles de Tableaux (Package </w:t>
+      </w:r>
+      <w:proofErr w:type="spellStart"/>
+      <w:proofErr w:type="gramStart"/>
+      <w:r>
+        <w:t>gui.tableaux</w:t>
+      </w:r>
+      <w:proofErr w:type="spellEnd"/>
+      <w:proofErr w:type="gramEnd"/>
+      <w:r>
+        <w:t>)</w:t>
       </w:r>
     </w:p>
     <w:p/>
     <w:p>
       <w:pPr>
+        <w:jc w:val="left"/>
+      </w:pPr>
+      <w:r>
+        <w:t xml:space="preserve">L'affichage des données dans les </w:t>
+      </w:r>
+      <w:proofErr w:type="spellStart"/>
+      <w:r>
+        <w:t>JTable</w:t>
+      </w:r>
+      <w:proofErr w:type="spellEnd"/>
+      <w:r>
+        <w:t xml:space="preserve"> est la partie la plus technique du projet, exploitant la </w:t>
+      </w:r>
+      <w:r>
+        <w:rPr>
+          <w:b/>
+          <w:bCs/>
+        </w:rPr>
+        <w:t>Généricité Java (&lt;T&gt;)</w:t>
+      </w:r>
+      <w:r>
+        <w:t>.</w:t>
+      </w:r>
+    </w:p>
+    <w:p>
+      <w:pPr>
+        <w:numPr>
+          <w:ilvl w:val="0"/>
+          <w:numId w:val="19"/>
+        </w:numPr>
+        <w:jc w:val="left"/>
+      </w:pPr>
+      <w:r>
+        <w:rPr>
+          <w:b/>
+          <w:bCs/>
+        </w:rPr>
+        <w:t>Classe Générique Tableau&lt;T&gt; :</w:t>
+      </w:r>
+      <w:r>
+        <w:t xml:space="preserve"> Cette classe hérite de </w:t>
+      </w:r>
+      <w:proofErr w:type="spellStart"/>
+      <w:r>
+        <w:t>AbstractTableModel</w:t>
+      </w:r>
+      <w:proofErr w:type="spellEnd"/>
+      <w:r>
+        <w:t>. Le paramètre &lt;T&gt; permet de définir un comportement standard pour n'importe quel type d'entité (Client, Marque, etc.).</w:t>
+      </w:r>
+    </w:p>
+    <w:p>
+      <w:pPr>
+        <w:numPr>
+          <w:ilvl w:val="1"/>
+          <w:numId w:val="19"/>
+        </w:numPr>
+        <w:jc w:val="left"/>
+      </w:pPr>
+      <w:r>
+        <w:t xml:space="preserve">Elle gère une </w:t>
+      </w:r>
+      <w:proofErr w:type="spellStart"/>
+      <w:r>
+        <w:t>ArrayList</w:t>
+      </w:r>
+      <w:proofErr w:type="spellEnd"/>
+      <w:r>
+        <w:t>&lt;T&gt; interne.</w:t>
+      </w:r>
+    </w:p>
+    <w:p>
+      <w:pPr>
+        <w:numPr>
+          <w:ilvl w:val="1"/>
+          <w:numId w:val="19"/>
+        </w:numPr>
+        <w:jc w:val="left"/>
+      </w:pPr>
+      <w:r>
+        <w:t xml:space="preserve">Elle implémente les méthodes standards : </w:t>
+      </w:r>
+      <w:proofErr w:type="spellStart"/>
+      <w:proofErr w:type="gramStart"/>
+      <w:r>
+        <w:t>getRowCount</w:t>
+      </w:r>
+      <w:proofErr w:type="spellEnd"/>
+      <w:r>
+        <w:t>(</w:t>
+      </w:r>
+      <w:proofErr w:type="gramEnd"/>
+      <w:r>
+        <w:t xml:space="preserve">), </w:t>
+      </w:r>
+      <w:proofErr w:type="spellStart"/>
+      <w:proofErr w:type="gramStart"/>
+      <w:r>
+        <w:t>getColumnName</w:t>
+      </w:r>
+      <w:proofErr w:type="spellEnd"/>
+      <w:r>
+        <w:t>(</w:t>
+      </w:r>
+      <w:proofErr w:type="gramEnd"/>
+      <w:r>
+        <w:t>).</w:t>
+      </w:r>
+    </w:p>
+    <w:p>
+      <w:pPr>
+        <w:numPr>
+          <w:ilvl w:val="1"/>
+          <w:numId w:val="19"/>
+        </w:numPr>
+        <w:jc w:val="left"/>
+      </w:pPr>
+      <w:r>
+        <w:t>Elle intègre les mécanismes de notification Swing (</w:t>
+      </w:r>
+      <w:proofErr w:type="spellStart"/>
+      <w:r>
+        <w:t>fireTableRowsInserted</w:t>
+      </w:r>
+      <w:proofErr w:type="spellEnd"/>
+      <w:r>
+        <w:t>), assurant que la vue se rafraîchit automatiquement dès que les données changent.</w:t>
+      </w:r>
+    </w:p>
+    <w:p>
+      <w:pPr>
+        <w:numPr>
+          <w:ilvl w:val="0"/>
+          <w:numId w:val="19"/>
+        </w:numPr>
+        <w:jc w:val="left"/>
+      </w:pPr>
+      <w:r>
+        <w:rPr>
+          <w:b/>
+          <w:bCs/>
+        </w:rPr>
+        <w:lastRenderedPageBreak/>
+        <w:t>Implémentations Spécifiques :</w:t>
+      </w:r>
+      <w:r>
+        <w:t xml:space="preserve"> Les classes filles (</w:t>
+      </w:r>
+      <w:proofErr w:type="gramStart"/>
+      <w:r>
+        <w:t>ex:</w:t>
+      </w:r>
+      <w:proofErr w:type="gramEnd"/>
+      <w:r>
+        <w:t xml:space="preserve"> </w:t>
+      </w:r>
+      <w:proofErr w:type="spellStart"/>
+      <w:r>
+        <w:t>TableauInstruments</w:t>
+      </w:r>
+      <w:proofErr w:type="spellEnd"/>
+      <w:r>
+        <w:t xml:space="preserve">) définissent uniquement le mapping colonne/attribut via la méthode </w:t>
+      </w:r>
+      <w:proofErr w:type="spellStart"/>
+      <w:proofErr w:type="gramStart"/>
+      <w:r>
+        <w:t>getValueAt</w:t>
+      </w:r>
+      <w:proofErr w:type="spellEnd"/>
+      <w:r>
+        <w:t>(</w:t>
+      </w:r>
+      <w:proofErr w:type="spellStart"/>
+      <w:proofErr w:type="gramEnd"/>
+      <w:r>
+        <w:t>int</w:t>
+      </w:r>
+      <w:proofErr w:type="spellEnd"/>
+      <w:r>
+        <w:t xml:space="preserve"> </w:t>
+      </w:r>
+      <w:proofErr w:type="spellStart"/>
+      <w:r>
+        <w:t>rowIndex</w:t>
+      </w:r>
+      <w:proofErr w:type="spellEnd"/>
+      <w:r>
+        <w:t xml:space="preserve">, </w:t>
+      </w:r>
+      <w:proofErr w:type="spellStart"/>
+      <w:r>
+        <w:t>int</w:t>
+      </w:r>
+      <w:proofErr w:type="spellEnd"/>
+      <w:r>
+        <w:t xml:space="preserve"> </w:t>
+      </w:r>
+      <w:proofErr w:type="spellStart"/>
+      <w:r>
+        <w:t>colIndex</w:t>
+      </w:r>
+      <w:proofErr w:type="spellEnd"/>
+      <w:r>
+        <w:t>).</w:t>
+      </w:r>
+    </w:p>
+    <w:p>
+      <w:pPr>
+        <w:jc w:val="left"/>
+      </w:pPr>
+    </w:p>
+    <w:p>
+      <w:pPr>
         <w:pStyle w:val="TitreSous-partie"/>
       </w:pPr>
       <w:r>
-        <w:t>Connexion à la base de données</w:t>
+        <w:t>5</w:t>
+      </w:r>
+      <w:r>
+        <w:t>)</w:t>
+      </w:r>
+      <w:r>
+        <w:t xml:space="preserve"> Gestion des Formulaires (Ajout et Modification)</w:t>
       </w:r>
     </w:p>
     <w:p/>
     <w:p>
-      <w:r>
-        <w:t xml:space="preserve">La connexion à la base de données est gérée dans le package </w:t>
+      <w:pPr>
+        <w:jc w:val="left"/>
+      </w:pPr>
+      <w:r>
+        <w:t>Les interactions utilisateur sont gérées par des fenêtres modales (</w:t>
       </w:r>
       <w:proofErr w:type="spellStart"/>
       <w:r>
-        <w:t>database</w:t>
+        <w:t>JDialog</w:t>
       </w:r>
       <w:proofErr w:type="spellEnd"/>
       <w:r>
-        <w:t xml:space="preserve">. Les paramètres de connexion (URL, utilisateur, mot de passe) sont centralisés dans un fichier </w:t>
+        <w:t>), bloquant l'application tant que la saisie n'est pas terminée.</w:t>
+      </w:r>
+    </w:p>
+    <w:p>
+      <w:pPr>
+        <w:numPr>
+          <w:ilvl w:val="0"/>
+          <w:numId w:val="20"/>
+        </w:numPr>
+        <w:jc w:val="left"/>
+      </w:pPr>
+      <w:r>
+        <w:rPr>
+          <w:b/>
+          <w:bCs/>
+        </w:rPr>
+        <w:t>Héritage des Vues :</w:t>
+      </w:r>
+      <w:r>
+        <w:t xml:space="preserve"> Pour respecter le principe DRY (</w:t>
+      </w:r>
+      <w:r>
+        <w:rPr>
+          <w:i/>
+          <w:iCs/>
+        </w:rPr>
+        <w:t xml:space="preserve">Don't </w:t>
       </w:r>
       <w:proofErr w:type="spellStart"/>
+      <w:r>
+        <w:rPr>
+          <w:i/>
+          <w:iCs/>
+        </w:rPr>
+        <w:t>Repeat</w:t>
+      </w:r>
+      <w:proofErr w:type="spellEnd"/>
+      <w:r>
+        <w:rPr>
+          <w:i/>
+          <w:iCs/>
+        </w:rPr>
+        <w:t xml:space="preserve"> </w:t>
+      </w:r>
+      <w:proofErr w:type="spellStart"/>
+      <w:r>
+        <w:rPr>
+          <w:i/>
+          <w:iCs/>
+        </w:rPr>
+        <w:t>Yourself</w:t>
+      </w:r>
+      <w:proofErr w:type="spellEnd"/>
+      <w:r>
+        <w:t xml:space="preserve">), les fenêtres de modification héritent des fenêtres d'ajout. Par exemple, </w:t>
+      </w:r>
+      <w:proofErr w:type="spellStart"/>
+      <w:r>
+        <w:t>FenetreModifierClient</w:t>
+      </w:r>
+      <w:proofErr w:type="spellEnd"/>
+      <w:r>
+        <w:t xml:space="preserve"> étend </w:t>
+      </w:r>
+      <w:proofErr w:type="spellStart"/>
+      <w:r>
+        <w:t>FenetreAjouterClient</w:t>
+      </w:r>
+      <w:proofErr w:type="spellEnd"/>
+      <w:r>
+        <w:t>.</w:t>
+      </w:r>
+    </w:p>
+    <w:p>
+      <w:pPr>
+        <w:numPr>
+          <w:ilvl w:val="0"/>
+          <w:numId w:val="20"/>
+        </w:numPr>
+        <w:jc w:val="left"/>
+      </w:pPr>
+      <w:r>
+        <w:rPr>
+          <w:b/>
+          <w:bCs/>
+        </w:rPr>
+        <w:t>Logique d'Hydratation :</w:t>
+      </w:r>
+      <w:r>
+        <w:t xml:space="preserve"> Le constructeur de la fenêtre de modification prend en paramètre l'objet à modifier. Il utilise les </w:t>
+      </w:r>
+      <w:r>
+        <w:rPr>
+          <w:i/>
+          <w:iCs/>
+        </w:rPr>
+        <w:t>Setters</w:t>
+      </w:r>
+      <w:r>
+        <w:t xml:space="preserve"> des composants graphiques (</w:t>
+      </w:r>
+      <w:proofErr w:type="spellStart"/>
+      <w:r>
+        <w:t>textField.setText</w:t>
+      </w:r>
+      <w:proofErr w:type="spellEnd"/>
+      <w:r>
+        <w:t xml:space="preserve">()) pour </w:t>
+      </w:r>
+      <w:proofErr w:type="spellStart"/>
+      <w:r>
+        <w:t>pré-remplir</w:t>
+      </w:r>
+      <w:proofErr w:type="spellEnd"/>
+      <w:r>
+        <w:t xml:space="preserve"> le formulaire avec les données existantes.</w:t>
+      </w:r>
+    </w:p>
+    <w:p>
+      <w:pPr>
+        <w:numPr>
+          <w:ilvl w:val="0"/>
+          <w:numId w:val="20"/>
+        </w:numPr>
+        <w:jc w:val="left"/>
+      </w:pPr>
+      <w:r>
+        <w:rPr>
+          <w:b/>
+          <w:bCs/>
+        </w:rPr>
+        <w:t>Validation :</w:t>
+      </w:r>
+      <w:r>
+        <w:t xml:space="preserve"> Avant toute interaction avec le DAO, une couche de validation vérifie que les champs obligatoires sont remplis et que les types de données sont corrects (</w:t>
+      </w:r>
       <w:proofErr w:type="gramStart"/>
       <w:r>
-        <w:t>db.properties</w:t>
-      </w:r>
-      <w:proofErr w:type="spellEnd"/>
+        <w:t>ex:</w:t>
+      </w:r>
       <w:proofErr w:type="gramEnd"/>
       <w:r>
-        <w:t>, ce qui permet de modifier facilement la configuration sans toucher au code source.</w:t>
+        <w:t xml:space="preserve"> un prix doit être un double), prévenant ainsi les erreurs SQL.</w:t>
+      </w:r>
+    </w:p>
+    <w:p>
+      <w:pPr>
+        <w:jc w:val="left"/>
+      </w:pPr>
+    </w:p>
+    <w:p>
+      <w:pPr>
+        <w:pStyle w:val="TitreSous-partie"/>
+      </w:pPr>
+      <w:r>
+        <w:t>6</w:t>
+      </w:r>
+      <w:r>
+        <w:t>)</w:t>
+      </w:r>
+      <w:r>
+        <w:t xml:space="preserve"> Fonctionnalités Avancées (Multimédia et Rapports)</w:t>
       </w:r>
     </w:p>
     <w:p/>
     <w:p>
-      <w:r>
-        <w:t xml:space="preserve">L’application utilise la bibliothèque </w:t>
+      <w:pPr>
+        <w:numPr>
+          <w:ilvl w:val="0"/>
+          <w:numId w:val="21"/>
+        </w:numPr>
+        <w:jc w:val="left"/>
+      </w:pPr>
+      <w:r>
+        <w:rPr>
+          <w:b/>
+          <w:bCs/>
+        </w:rPr>
+        <w:t>Gestion des Images (</w:t>
       </w:r>
       <w:proofErr w:type="spellStart"/>
       <w:r>
-        <w:t>HikariCP</w:t>
+        <w:rPr>
+          <w:b/>
+          <w:bCs/>
+        </w:rPr>
+        <w:t>FenetreAfficherInstrument</w:t>
       </w:r>
       <w:proofErr w:type="spellEnd"/>
       <w:r>
-        <w:t>, une implémentation moderne de JDBC qui permet d’utiliser des pools de connexions. Cela améliore considérablement les performances lors des accès à la base, en évitant de créer une nouvelle connexion à chaque requête.</w:t>
+        <w:rPr>
+          <w:b/>
+          <w:bCs/>
+        </w:rPr>
+        <w:t>) :</w:t>
+      </w:r>
+      <w:r>
+        <w:t xml:space="preserve"> L'application gère les chemins de fichiers de manière relative. La classe Constants dans le package </w:t>
+      </w:r>
+      <w:proofErr w:type="spellStart"/>
+      <w:r>
+        <w:t>utils</w:t>
+      </w:r>
+      <w:proofErr w:type="spellEnd"/>
+      <w:r>
+        <w:t xml:space="preserve"> calcule dynamiquement le chemin racine via </w:t>
+      </w:r>
+      <w:proofErr w:type="spellStart"/>
+      <w:r>
+        <w:t>System.getProperty</w:t>
+      </w:r>
+      <w:proofErr w:type="spellEnd"/>
+      <w:r>
+        <w:t>("</w:t>
+      </w:r>
+      <w:proofErr w:type="spellStart"/>
+      <w:r>
+        <w:t>user.dir</w:t>
+      </w:r>
+      <w:proofErr w:type="spellEnd"/>
+      <w:r>
+        <w:t xml:space="preserve">"). L'affichage utilise </w:t>
+      </w:r>
+      <w:proofErr w:type="spellStart"/>
+      <w:r>
+        <w:t>BufferedImage</w:t>
+      </w:r>
+      <w:proofErr w:type="spellEnd"/>
+      <w:r>
+        <w:t xml:space="preserve"> pour redimensionner les photos à la volée, garantissant un rendu propre quel que soit la résolution de l'image source.</w:t>
+      </w:r>
+    </w:p>
+    <w:p>
+      <w:pPr>
+        <w:numPr>
+          <w:ilvl w:val="0"/>
+          <w:numId w:val="21"/>
+        </w:numPr>
+        <w:jc w:val="left"/>
+      </w:pPr>
+      <w:r>
+        <w:rPr>
+          <w:b/>
+          <w:bCs/>
+        </w:rPr>
+        <w:t>Moteur de Facturation (</w:t>
+      </w:r>
+      <w:proofErr w:type="spellStart"/>
+      <w:r>
+        <w:rPr>
+          <w:b/>
+          <w:bCs/>
+        </w:rPr>
+        <w:t>FenetreAfficherFacture</w:t>
+      </w:r>
+      <w:proofErr w:type="spellEnd"/>
+      <w:r>
+        <w:rPr>
+          <w:b/>
+          <w:bCs/>
+        </w:rPr>
+        <w:t>) :</w:t>
+      </w:r>
+      <w:r>
+        <w:t xml:space="preserve"> Cette fonctionnalité reconstitue une facture complète. Elle effectue une "jointure logicielle" : à partir d'un ID facture, elle récupère le client, puis interroge la table </w:t>
+      </w:r>
+      <w:proofErr w:type="spellStart"/>
+      <w:r>
+        <w:t>LigneFacture</w:t>
+      </w:r>
+      <w:proofErr w:type="spellEnd"/>
+      <w:r>
+        <w:t xml:space="preserve"> pour obtenir la liste des instruments. Elle itère ensuite sur cette liste pour sommer les prix et afficher le total, simulant ainsi l'édition d'un document comptable.</w:t>
+      </w:r>
+    </w:p>
+    <w:p>
+      <w:pPr>
+        <w:jc w:val="left"/>
+      </w:pPr>
+      <w:r>
+        <w:br w:type="page"/>
+      </w:r>
+    </w:p>
+    <w:p>
+      <w:pPr>
+        <w:pStyle w:val="TitrePartie"/>
+      </w:pPr>
+      <w:r>
+        <w:lastRenderedPageBreak/>
+        <w:t>Conclusion</w:t>
       </w:r>
     </w:p>
     <w:p/>
     <w:p>
-      <w:pPr>
-        <w:pStyle w:val="TitreSous-partie"/>
-      </w:pPr>
-      <w:r>
-        <w:t>Implémentation des tables de la base</w:t>
-      </w:r>
-    </w:p>
-    <w:p/>
-    <w:p>
-      <w:r>
-        <w:t>Les entités stockées dans la base sont représentées en Java par deux types de classes :</w:t>
+      <w:r>
+        <w:t>Ce projet a constitué une synthèse complète des enseignements du cycle ingénieur. Il a nécessité de dépasser le simple stade de l'écriture de code pour aborder des problématiques d'architecte logiciel :</w:t>
       </w:r>
     </w:p>
     <w:p>
       <w:pPr>
-        <w:pStyle w:val="Paragraphedeliste"/>
         <w:numPr>
           <w:ilvl w:val="0"/>
-          <w:numId w:val="8"/>
+          <w:numId w:val="22"/>
         </w:numPr>
-        <w:jc w:val="left"/>
-      </w:pPr>
-      <w:r>
-        <w:t>« </w:t>
-      </w:r>
-      <w:proofErr w:type="spellStart"/>
-      <w:proofErr w:type="gramStart"/>
-      <w:r>
-        <w:t>tablesjava</w:t>
-      </w:r>
-      <w:proofErr w:type="spellEnd"/>
-      <w:proofErr w:type="gramEnd"/>
-      <w:r>
-        <w:t> »</w:t>
-      </w:r>
-      <w:r>
-        <w:tab/>
-        <w:t xml:space="preserve"> : Représentation orientée-objet (POJO)</w:t>
+      </w:pPr>
+      <w:r>
+        <w:rPr>
+          <w:b/>
+          <w:bCs/>
+        </w:rPr>
+        <w:t>Couplage faible :</w:t>
+      </w:r>
+      <w:r>
+        <w:t xml:space="preserve"> Grâce à l'injection de dépendances et aux fichiers de configuration.</w:t>
       </w:r>
     </w:p>
     <w:p>
       <w:pPr>
-        <w:pStyle w:val="Paragraphedeliste"/>
         <w:numPr>
           <w:ilvl w:val="0"/>
-          <w:numId w:val="8"/>
+          <w:numId w:val="22"/>
         </w:numPr>
-        <w:jc w:val="left"/>
-      </w:pPr>
-      <w:r>
-        <w:t>« </w:t>
+      </w:pPr>
+      <w:r>
+        <w:rPr>
+          <w:b/>
+          <w:bCs/>
+        </w:rPr>
+        <w:t>Robustesse :</w:t>
+      </w:r>
+      <w:r>
+        <w:t xml:space="preserve"> Via la gestion centralisée des connexions (</w:t>
       </w:r>
       <w:proofErr w:type="spellStart"/>
-      <w:proofErr w:type="gramStart"/>
-      <w:r>
-        <w:t>tablesdb</w:t>
+      <w:r>
+        <w:t>Pooling</w:t>
       </w:r>
       <w:proofErr w:type="spellEnd"/>
-      <w:proofErr w:type="gramEnd"/>
-      <w:r>
-        <w:t> » : Communication SQL avec PostgreSQL</w:t>
+      <w:r>
+        <w:t>) et des exceptions.</w:t>
       </w:r>
     </w:p>
     <w:p>
-      <w:r>
-        <w:t xml:space="preserve">Les classes du package </w:t>
-      </w:r>
-      <w:proofErr w:type="spellStart"/>
-      <w:r>
-        <w:t>tablesjava</w:t>
-      </w:r>
-      <w:proofErr w:type="spellEnd"/>
-      <w:r>
-        <w:t xml:space="preserve"> représentent les entités de manière orientée-objet (exemple : Client, Marque, Instrument, etc.). Chaque objet correspond à une ligne de la base de données.</w:t>
+      <w:pPr>
+        <w:numPr>
+          <w:ilvl w:val="0"/>
+          <w:numId w:val="22"/>
+        </w:numPr>
+      </w:pPr>
+      <w:r>
+        <w:rPr>
+          <w:b/>
+          <w:bCs/>
+        </w:rPr>
+        <w:t>Évolutivité :</w:t>
+      </w:r>
+      <w:r>
+        <w:t xml:space="preserve"> L'utilisation intensive de l'héritage et de la généricité permettrait aujourd'hui d'ajouter une nouvelle entité (</w:t>
+      </w:r>
+      <w:proofErr w:type="gramStart"/>
+      <w:r>
+        <w:t>ex:</w:t>
+      </w:r>
+      <w:proofErr w:type="gramEnd"/>
+      <w:r>
+        <w:t xml:space="preserve"> "Fournisseurs") en quelques minutes seulement, en étendant les classes abstraites existantes.</w:t>
       </w:r>
     </w:p>
     <w:p>
       <w:r>
-        <w:t xml:space="preserve">Les classes du package </w:t>
-      </w:r>
-      <w:proofErr w:type="spellStart"/>
-      <w:r>
-        <w:t>tablesdb</w:t>
-      </w:r>
-      <w:proofErr w:type="spellEnd"/>
-      <w:r>
-        <w:t xml:space="preserve"> ont pour rôle d’exécuter les requêtes SQL : ajout, suppression, modification ou récupération d’éléments. Elles permettent notamment :</w:t>
-      </w:r>
-    </w:p>
-    <w:p>
-      <w:pPr>
-        <w:pStyle w:val="Paragraphedeliste"/>
-        <w:numPr>
-          <w:ilvl w:val="0"/>
-          <w:numId w:val="9"/>
-        </w:numPr>
-        <w:jc w:val="left"/>
-      </w:pPr>
-      <w:r>
-        <w:t>D’obtenir toutes les lignes d’une table sous forme d’</w:t>
-      </w:r>
-      <w:proofErr w:type="spellStart"/>
-      <w:r>
-        <w:t>ArrayList</w:t>
-      </w:r>
-      <w:proofErr w:type="spellEnd"/>
-      <w:r>
-        <w:t>,</w:t>
-      </w:r>
-    </w:p>
-    <w:p>
-      <w:pPr>
-        <w:pStyle w:val="Paragraphedeliste"/>
-        <w:numPr>
-          <w:ilvl w:val="0"/>
-          <w:numId w:val="9"/>
-        </w:numPr>
-        <w:jc w:val="left"/>
-      </w:pPr>
-      <w:r>
-        <w:t>De générer un nouvel identifiant automatiquement,</w:t>
-      </w:r>
-    </w:p>
-    <w:p>
-      <w:pPr>
-        <w:pStyle w:val="Paragraphedeliste"/>
-        <w:numPr>
-          <w:ilvl w:val="0"/>
-          <w:numId w:val="9"/>
-        </w:numPr>
-        <w:jc w:val="left"/>
-      </w:pPr>
-      <w:r>
-        <w:t>D’obtenir un élément par son identifiant,</w:t>
-      </w:r>
-    </w:p>
-    <w:p>
-      <w:pPr>
-        <w:pStyle w:val="Paragraphedeliste"/>
-        <w:numPr>
-          <w:ilvl w:val="0"/>
-          <w:numId w:val="9"/>
-        </w:numPr>
-        <w:jc w:val="left"/>
-      </w:pPr>
-      <w:r>
-        <w:lastRenderedPageBreak/>
-        <w:t xml:space="preserve">De créer un dictionnaire clé-valeur utilisé dans les </w:t>
-      </w:r>
-      <w:proofErr w:type="spellStart"/>
-      <w:r>
-        <w:t>JComboBox</w:t>
-      </w:r>
-      <w:proofErr w:type="spellEnd"/>
-      <w:r>
-        <w:t xml:space="preserve"> de l’interface graphique pour sélectionner facilement un élément.</w:t>
-      </w:r>
-    </w:p>
-    <w:p/>
-    <w:p/>
-    <w:p>
-      <w:pPr>
-        <w:pStyle w:val="TitreSous-partie"/>
-      </w:pPr>
-      <w:r>
-        <w:t>Fenêtre principale de l’application</w:t>
-      </w:r>
-    </w:p>
-    <w:p/>
-    <w:p>
-      <w:r>
-        <w:t>La fenêtre principale contient l’ensemble de l’interface graphique. Elle regroupe différents onglets, chacun correspondant à un aspect distinct de l’application : gestion des clients, des instruments, des marques, des modèles et des factures. Cette fenêtre joue un rôle central, car elle sert de point d’accès à toutes les fonctionnalités de l’application.</w:t>
-      </w:r>
-    </w:p>
-    <w:p/>
-    <w:p>
-      <w:pPr>
-        <w:pStyle w:val="TitreSous-partie"/>
-      </w:pPr>
-      <w:r>
-        <w:t>Onglets de gestion</w:t>
-      </w:r>
-    </w:p>
-    <w:p/>
-    <w:p>
-      <w:r>
-        <w:t>Pour organiser les fonctionnalités, une classe mère Onglet a été créée. Chaque onglet hérite de cette classe, ce qui permet de définir des comportements communs (taille, titre, boutons, tableau d’affichage…). Cette approche facilite l’extension du logiciel : il est possible d’ajouter un nouvel onglet en quelques lignes de code, sans modifier l’existant.</w:t>
-      </w:r>
-    </w:p>
-    <w:p/>
-    <w:p>
-      <w:pPr>
-        <w:pStyle w:val="TitreSous-partie"/>
-      </w:pPr>
-      <w:r>
-        <w:t>Tableaux d’affichage des données</w:t>
-      </w:r>
-    </w:p>
-    <w:p/>
-    <w:p>
-      <w:r>
-        <w:t xml:space="preserve">L’affichage des données est effectué à l’aide de </w:t>
-      </w:r>
-      <w:proofErr w:type="spellStart"/>
-      <w:r>
-        <w:t>JTables</w:t>
-      </w:r>
-      <w:proofErr w:type="spellEnd"/>
-      <w:r>
-        <w:t>, basées sur une classe générique Tableau&lt;T&gt; héritant d’</w:t>
-      </w:r>
-      <w:proofErr w:type="spellStart"/>
-      <w:r>
-        <w:t>AbstractTableModel</w:t>
-      </w:r>
-      <w:proofErr w:type="spellEnd"/>
-      <w:r>
-        <w:t>. Cette structure permet d’afficher automatiquement les données de la base sous forme de tableau, avec actualisation automatique après ajout, modification ou suppression d’un élément. Cela assure une cohérence constante entre l’interface et la base de données.</w:t>
-      </w:r>
-    </w:p>
-    <w:p/>
-    <w:p/>
-    <w:p/>
-    <w:p/>
-    <w:p>
-      <w:pPr>
-        <w:pStyle w:val="TitreSous-partie"/>
-      </w:pPr>
-      <w:r>
-        <w:lastRenderedPageBreak/>
-        <w:t xml:space="preserve">Ajout </w:t>
-      </w:r>
-      <w:r>
-        <w:t xml:space="preserve">et modification </w:t>
-      </w:r>
-      <w:r>
-        <w:t>d’éléments</w:t>
-      </w:r>
-    </w:p>
-    <w:p/>
-    <w:p>
-      <w:r>
-        <w:t>L’ajout d’un élément déclenche l’ouverture d’une fenêtre de dialogue, dans laquelle l’utilisateur peut saisir les informations nécessaires. Une fois validées, ces informations sont utilisées pour créer un nouvel objet Java, qui est inséré dans la base de données puis affiché dans le tableau.</w:t>
-      </w:r>
-    </w:p>
-    <w:p/>
-    <w:p>
-      <w:r>
-        <w:t xml:space="preserve">Les fenêtres de modification fonctionnent sur le même principe, mais elles sont </w:t>
-      </w:r>
-      <w:proofErr w:type="spellStart"/>
-      <w:r>
-        <w:t>pré-remplies</w:t>
-      </w:r>
-      <w:proofErr w:type="spellEnd"/>
-      <w:r>
-        <w:t xml:space="preserve"> avec les informations existantes, afin de permettre à l’utilisateur de les modifier facilement. Ces fenêtres héritent des classes d’ajout, ce qui mutualise le code et évite les duplications.</w:t>
-      </w:r>
-    </w:p>
-    <w:p/>
-    <w:p>
-      <w:r>
-        <w:t>Ces classes permettent de modifier des lignes des tableaux (des éléments des classes).</w:t>
-      </w:r>
-    </w:p>
-    <w:p>
-      <w:r>
-        <w:t>Classes instanciées lorsque l’utilisateur clique sur le bouton modifier dans un onglet.</w:t>
-      </w:r>
-    </w:p>
-    <w:p>
-      <w:r>
-        <w:t>Dans le package « </w:t>
-      </w:r>
-      <w:proofErr w:type="spellStart"/>
-      <w:r>
-        <w:t>fenetresmodifier</w:t>
-      </w:r>
-      <w:proofErr w:type="spellEnd"/>
-      <w:r>
-        <w:t> »</w:t>
-      </w:r>
-    </w:p>
-    <w:p>
-      <w:r>
-        <w:t xml:space="preserve">Elles sont très semblables </w:t>
-      </w:r>
-      <w:proofErr w:type="gramStart"/>
-      <w:r>
-        <w:t>aux fenêtre</w:t>
-      </w:r>
-      <w:proofErr w:type="gramEnd"/>
-      <w:r>
-        <w:t xml:space="preserve"> d’ajout dont elles héritent, </w:t>
-      </w:r>
-      <w:proofErr w:type="gramStart"/>
-      <w:r>
-        <w:t>sauf que</w:t>
-      </w:r>
-      <w:proofErr w:type="gramEnd"/>
-      <w:r>
-        <w:t xml:space="preserve"> quand elles sont </w:t>
-      </w:r>
-      <w:proofErr w:type="gramStart"/>
-      <w:r>
-        <w:t>crées</w:t>
-      </w:r>
-      <w:proofErr w:type="gramEnd"/>
-      <w:r>
-        <w:t xml:space="preserve"> les champs possèdent des valeurs par défaut (correspondant aux informations de la ligne à modifier).</w:t>
-      </w:r>
-    </w:p>
-    <w:p/>
-    <w:p>
-      <w:pPr>
-        <w:pStyle w:val="TitreSous-partie"/>
-      </w:pPr>
-      <w:r>
-        <w:t>Affichage des instruments et factures</w:t>
-      </w:r>
-    </w:p>
-    <w:p/>
-    <w:p>
-      <w:r>
-        <w:t xml:space="preserve">Une fonctionnalité importante de l’application est l’affichage visuel d’un instrument ou d’une facture. Pour un instrument, l’utilisateur peut sélectionner une image locale via un </w:t>
-      </w:r>
-      <w:proofErr w:type="spellStart"/>
-      <w:r>
-        <w:t>JFileChooser</w:t>
-      </w:r>
-      <w:proofErr w:type="spellEnd"/>
-      <w:r>
-        <w:t xml:space="preserve">. Celle-ci est ensuite lue et affichée à l’aide de </w:t>
-      </w:r>
-      <w:proofErr w:type="spellStart"/>
-      <w:r>
-        <w:t>BufferedImage</w:t>
-      </w:r>
-      <w:proofErr w:type="spellEnd"/>
-      <w:r>
-        <w:t xml:space="preserve"> et de la bibliothèque </w:t>
-      </w:r>
-      <w:proofErr w:type="spellStart"/>
-      <w:r>
-        <w:t>JDeli</w:t>
-      </w:r>
-      <w:proofErr w:type="spellEnd"/>
-      <w:r>
-        <w:t>. Cela permet de visualiser les instruments directement dans l’application, ce qui renforce l’aspect réaliste du logiciel.</w:t>
-      </w:r>
-    </w:p>
-    <w:p/>
-    <w:p>
-      <w:r>
-        <w:t>Une facture peut également être affichée dans une fenêtre dédiée. Celle-ci présente toutes les lignes associées à la facture, avec le client concerné, le prix total et la liste des instruments achetés.</w:t>
-      </w:r>
-    </w:p>
-    <w:p/>
-    <w:p>
-      <w:pPr>
-        <w:pStyle w:val="TitreSous-partie"/>
-      </w:pPr>
-      <w:r>
-        <w:lastRenderedPageBreak/>
-        <w:t xml:space="preserve">Main </w:t>
-      </w:r>
-      <w:proofErr w:type="gramStart"/>
-      <w:r>
-        <w:t>et .</w:t>
-      </w:r>
-      <w:proofErr w:type="spellStart"/>
-      <w:r>
-        <w:t>utils</w:t>
-      </w:r>
-      <w:proofErr w:type="spellEnd"/>
-      <w:proofErr w:type="gramEnd"/>
-    </w:p>
-    <w:p/>
-    <w:p>
-      <w:r>
-        <w:t xml:space="preserve">Le package </w:t>
-      </w:r>
-      <w:proofErr w:type="spellStart"/>
-      <w:r>
-        <w:t>utils</w:t>
-      </w:r>
-      <w:proofErr w:type="spellEnd"/>
-      <w:r>
-        <w:t xml:space="preserve"> contient la classe Constants, qui regroupe toutes les constantes globales du projet : chemins de fichiers, dimensions de l’écran, etc. Cela simplifie les modifications et évite les répétitions dans le code.</w:t>
-      </w:r>
-    </w:p>
-    <w:p/>
-    <w:p>
-      <w:r>
-        <w:t>La classe Main constitue le point d’entrée de l’application. Elle établit la connexion à la base, crée la fenêtre principale, puis se déconnecte de la base lors de la fermeture de l’application.</w:t>
-      </w:r>
-    </w:p>
-    <w:p/>
-    <w:p>
-      <w:pPr>
-        <w:pStyle w:val="TitreSous-partie"/>
-      </w:pPr>
-      <w:r>
-        <w:t>Gestions des erreurs</w:t>
-      </w:r>
-    </w:p>
-    <w:p/>
-    <w:p>
-      <w:r>
-        <w:t>L’application intègre un système de gestion des erreurs permettant d’éviter les actions incohérentes. Par exemple :</w:t>
-      </w:r>
-    </w:p>
-    <w:p>
-      <w:pPr>
-        <w:pStyle w:val="Paragraphedeliste"/>
-        <w:numPr>
-          <w:ilvl w:val="0"/>
-          <w:numId w:val="10"/>
-        </w:numPr>
-        <w:jc w:val="left"/>
-      </w:pPr>
-      <w:r>
-        <w:t>Un message d’erreur s’affiche si un champ obligatoire n’est pas rempli ;</w:t>
-      </w:r>
-    </w:p>
-    <w:p>
-      <w:pPr>
-        <w:pStyle w:val="Paragraphedeliste"/>
-        <w:numPr>
-          <w:ilvl w:val="0"/>
-          <w:numId w:val="10"/>
-        </w:numPr>
-        <w:jc w:val="left"/>
-      </w:pPr>
-      <w:r>
-        <w:t>L’utilisateur doit sélectionner exactement un élément pour le modifier ;</w:t>
-      </w:r>
-    </w:p>
-    <w:p>
-      <w:pPr>
-        <w:pStyle w:val="Paragraphedeliste"/>
-        <w:numPr>
-          <w:ilvl w:val="0"/>
-          <w:numId w:val="10"/>
-        </w:numPr>
-        <w:jc w:val="left"/>
-      </w:pPr>
-      <w:r>
-        <w:t>Il est impossible d’ajouter deux fois le même instrument à une même facture ;</w:t>
-      </w:r>
-    </w:p>
-    <w:p>
-      <w:pPr>
-        <w:pStyle w:val="Paragraphedeliste"/>
-        <w:numPr>
-          <w:ilvl w:val="0"/>
-          <w:numId w:val="10"/>
-        </w:numPr>
-        <w:jc w:val="left"/>
-      </w:pPr>
-      <w:r>
-        <w:t>Une erreur est signalée si l’image d’un instrument est introuvable sur le disque.</w:t>
-      </w:r>
-    </w:p>
-    <w:p>
-      <w:pPr>
-        <w:pStyle w:val="Paragraphedeliste"/>
-        <w:numPr>
-          <w:ilvl w:val="0"/>
-          <w:numId w:val="10"/>
-        </w:numPr>
-        <w:jc w:val="left"/>
-      </w:pPr>
-      <w:r>
-        <w:t>Ces contrôles contribuent à la robustesse de l’application et la rendent exploitable par un utilisateur non technique.</w:t>
-      </w:r>
-    </w:p>
-    <w:p>
-      <w:pPr>
-        <w:jc w:val="left"/>
-      </w:pPr>
-      <w:r>
-        <w:br w:type="page"/>
-      </w:r>
-    </w:p>
-    <w:p>
-      <w:pPr>
-        <w:pStyle w:val="TitrePartie"/>
-      </w:pPr>
-      <w:r>
-        <w:lastRenderedPageBreak/>
-        <w:t>Conclusion</w:t>
-      </w:r>
-    </w:p>
-    <w:p/>
-    <w:p>
-      <w:r>
-        <w:t>Ce projet m’a permis de mettre en œuvre une approche complète du développement logiciel : modélisation orientée-objet, création d’une interface graphique, gestion d’une base de données, architecture modulaire et gestion des erreurs. Il m’a offert une véritable mise en situation professionnelle, en mobilisant des compétences techniques et méthodologiques directement transposables en entreprise.</w:t>
-      </w:r>
-    </w:p>
-    <w:p/>
-    <w:p>
-      <w:r>
-        <w:t>Ce travail constitue une base solide pour de futures améliorations, telles que :</w:t>
-      </w:r>
-    </w:p>
-    <w:p>
-      <w:pPr>
-        <w:pStyle w:val="Paragraphedeliste"/>
-        <w:numPr>
-          <w:ilvl w:val="0"/>
-          <w:numId w:val="11"/>
-        </w:numPr>
-        <w:jc w:val="left"/>
-      </w:pPr>
-      <w:r>
-        <w:t>L’export automatique de facture en PDF,</w:t>
-      </w:r>
-    </w:p>
-    <w:p>
-      <w:pPr>
-        <w:pStyle w:val="Paragraphedeliste"/>
-        <w:numPr>
-          <w:ilvl w:val="0"/>
-          <w:numId w:val="11"/>
-        </w:numPr>
-        <w:jc w:val="left"/>
-      </w:pPr>
-      <w:r>
-        <w:t>L’ajout d’un système d’authentification,</w:t>
-      </w:r>
-    </w:p>
-    <w:p>
-      <w:pPr>
-        <w:pStyle w:val="Paragraphedeliste"/>
-        <w:numPr>
-          <w:ilvl w:val="0"/>
-          <w:numId w:val="11"/>
-        </w:numPr>
-        <w:jc w:val="left"/>
-      </w:pPr>
-      <w:r>
-        <w:t>Etc.</w:t>
-      </w:r>
-    </w:p>
-    <w:p/>
-    <w:p>
-      <w:r>
-        <w:t>Ce projet a été particulièrement formateur et représente une étape clé dans ma formation d’ingénieur, en renforçant mon autonomie, ma rigueur et ma compréhension du développement logiciel professionnel.</w:t>
+        <w:t>Cette réalisation valide ma capacité à concevoir et maintenir une application Java complexe, interagissant avec un écosystème de données persistant.</w:t>
       </w:r>
     </w:p>
     <w:p/>
@@ -4989,6 +6293,155 @@
 <file path=word/numbering.xml><?xml version="1.0" encoding="utf-8"?>
 <w:numbering xmlns:wpc="http://schemas.microsoft.com/office/word/2010/wordprocessingCanvas" xmlns:cx="http://schemas.microsoft.com/office/drawing/2014/chartex" xmlns:cx1="http://schemas.microsoft.com/office/drawing/2015/9/8/chartex" xmlns:cx2="http://schemas.microsoft.com/office/drawing/2015/10/21/chartex" xmlns:cx3="http://schemas.microsoft.com/office/drawing/2016/5/9/chartex" xmlns:cx4="http://schemas.microsoft.com/office/drawing/2016/5/10/chartex" xmlns:cx5="http://schemas.microsoft.com/office/drawing/2016/5/11/chartex" xmlns:cx6="http://schemas.microsoft.com/office/drawing/2016/5/12/chartex" xmlns:cx7="http://schemas.microsoft.com/office/drawing/2016/5/13/chartex" xmlns:cx8="http://schemas.microsoft.com/office/drawing/2016/5/14/chartex" xmlns:mc="http://schemas.openxmlformats.org/markup-compatibility/2006" xmlns:aink="http://schemas.microsoft.com/office/drawing/2016/ink" xmlns:am3d="http://schemas.microsoft.com/office/drawing/2017/model3d" xmlns:o="urn:schemas-microsoft-com:office:office" xmlns:oel="http://schemas.microsoft.com/office/2019/extlst" xmlns:r="http://schemas.openxmlformats.org/officeDocument/2006/relationships" xmlns:m="http://schemas.openxmlformats.org/officeDocument/2006/math" xmlns:v="urn:schemas-microsoft-com:vml" xmlns:wp14="http://schemas.microsoft.com/office/word/2010/wordprocessingDrawing" xmlns:wp="http://schemas.openxmlformats.org/drawingml/2006/wordprocessingDrawing" xmlns:w10="urn:schemas-microsoft-com:office:word" xmlns:w="http://schemas.openxmlformats.org/wordprocessingml/2006/main" xmlns:w14="http://schemas.microsoft.com/office/word/2010/wordml" xmlns:w15="http://schemas.microsoft.com/office/word/2012/wordml" xmlns:w16cex="http://schemas.microsoft.com/office/word/2018/wordml/cex" xmlns:w16cid="http://schemas.microsoft.com/office/word/2016/wordml/cid" xmlns:w16="http://schemas.microsoft.com/office/word/2018/wordml" xmlns:w16du="http://schemas.microsoft.com/office/word/2023/wordml/word16du" xmlns:w16sdtdh="http://schemas.microsoft.com/office/word/2020/wordml/sdtdatahash" xmlns:w16sdtfl="http://schemas.microsoft.com/office/word/2024/wordml/sdtformatlock" xmlns:w16se="http://schemas.microsoft.com/office/word/2015/wordml/symex" xmlns:wpg="http://schemas.microsoft.com/office/word/2010/wordprocessingGroup" xmlns:wpi="http://schemas.microsoft.com/office/word/2010/wordprocessingInk" xmlns:wne="http://schemas.microsoft.com/office/word/2006/wordml" xmlns:wps="http://schemas.microsoft.com/office/word/2010/wordprocessingShape" mc:Ignorable="w14 w15 w16se w16cid w16 w16cex w16sdtdh w16sdtfl w16du wp14">
   <w:abstractNum w:abstractNumId="0" w15:restartNumberingAfterBreak="0">
+    <w:nsid w:val="07143775"/>
+    <w:multiLevelType w:val="multilevel"/>
+    <w:tmpl w:val="62828E64"/>
+    <w:lvl w:ilvl="0">
+      <w:start w:val="1"/>
+      <w:numFmt w:val="bullet"/>
+      <w:lvlText w:val=""/>
+      <w:lvlJc w:val="left"/>
+      <w:pPr>
+        <w:tabs>
+          <w:tab w:val="num" w:pos="720"/>
+        </w:tabs>
+        <w:ind w:left="720" w:hanging="360"/>
+      </w:pPr>
+      <w:rPr>
+        <w:rFonts w:ascii="Symbol" w:hAnsi="Symbol" w:hint="default"/>
+        <w:sz w:val="20"/>
+      </w:rPr>
+    </w:lvl>
+    <w:lvl w:ilvl="1">
+      <w:start w:val="1"/>
+      <w:numFmt w:val="bullet"/>
+      <w:lvlText w:val="o"/>
+      <w:lvlJc w:val="left"/>
+      <w:pPr>
+        <w:tabs>
+          <w:tab w:val="num" w:pos="1440"/>
+        </w:tabs>
+        <w:ind w:left="1440" w:hanging="360"/>
+      </w:pPr>
+      <w:rPr>
+        <w:rFonts w:ascii="Courier New" w:hAnsi="Courier New" w:hint="default"/>
+        <w:sz w:val="20"/>
+      </w:rPr>
+    </w:lvl>
+    <w:lvl w:ilvl="2" w:tentative="1">
+      <w:start w:val="1"/>
+      <w:numFmt w:val="bullet"/>
+      <w:lvlText w:val=""/>
+      <w:lvlJc w:val="left"/>
+      <w:pPr>
+        <w:tabs>
+          <w:tab w:val="num" w:pos="2160"/>
+        </w:tabs>
+        <w:ind w:left="2160" w:hanging="360"/>
+      </w:pPr>
+      <w:rPr>
+        <w:rFonts w:ascii="Wingdings" w:hAnsi="Wingdings" w:hint="default"/>
+        <w:sz w:val="20"/>
+      </w:rPr>
+    </w:lvl>
+    <w:lvl w:ilvl="3" w:tentative="1">
+      <w:start w:val="1"/>
+      <w:numFmt w:val="bullet"/>
+      <w:lvlText w:val=""/>
+      <w:lvlJc w:val="left"/>
+      <w:pPr>
+        <w:tabs>
+          <w:tab w:val="num" w:pos="2880"/>
+        </w:tabs>
+        <w:ind w:left="2880" w:hanging="360"/>
+      </w:pPr>
+      <w:rPr>
+        <w:rFonts w:ascii="Wingdings" w:hAnsi="Wingdings" w:hint="default"/>
+        <w:sz w:val="20"/>
+      </w:rPr>
+    </w:lvl>
+    <w:lvl w:ilvl="4" w:tentative="1">
+      <w:start w:val="1"/>
+      <w:numFmt w:val="bullet"/>
+      <w:lvlText w:val=""/>
+      <w:lvlJc w:val="left"/>
+      <w:pPr>
+        <w:tabs>
+          <w:tab w:val="num" w:pos="3600"/>
+        </w:tabs>
+        <w:ind w:left="3600" w:hanging="360"/>
+      </w:pPr>
+      <w:rPr>
+        <w:rFonts w:ascii="Wingdings" w:hAnsi="Wingdings" w:hint="default"/>
+        <w:sz w:val="20"/>
+      </w:rPr>
+    </w:lvl>
+    <w:lvl w:ilvl="5" w:tentative="1">
+      <w:start w:val="1"/>
+      <w:numFmt w:val="bullet"/>
+      <w:lvlText w:val=""/>
+      <w:lvlJc w:val="left"/>
+      <w:pPr>
+        <w:tabs>
+          <w:tab w:val="num" w:pos="4320"/>
+        </w:tabs>
+        <w:ind w:left="4320" w:hanging="360"/>
+      </w:pPr>
+      <w:rPr>
+        <w:rFonts w:ascii="Wingdings" w:hAnsi="Wingdings" w:hint="default"/>
+        <w:sz w:val="20"/>
+      </w:rPr>
+    </w:lvl>
+    <w:lvl w:ilvl="6" w:tentative="1">
+      <w:start w:val="1"/>
+      <w:numFmt w:val="bullet"/>
+      <w:lvlText w:val=""/>
+      <w:lvlJc w:val="left"/>
+      <w:pPr>
+        <w:tabs>
+          <w:tab w:val="num" w:pos="5040"/>
+        </w:tabs>
+        <w:ind w:left="5040" w:hanging="360"/>
+      </w:pPr>
+      <w:rPr>
+        <w:rFonts w:ascii="Wingdings" w:hAnsi="Wingdings" w:hint="default"/>
+        <w:sz w:val="20"/>
+      </w:rPr>
+    </w:lvl>
+    <w:lvl w:ilvl="7" w:tentative="1">
+      <w:start w:val="1"/>
+      <w:numFmt w:val="bullet"/>
+      <w:lvlText w:val=""/>
+      <w:lvlJc w:val="left"/>
+      <w:pPr>
+        <w:tabs>
+          <w:tab w:val="num" w:pos="5760"/>
+        </w:tabs>
+        <w:ind w:left="5760" w:hanging="360"/>
+      </w:pPr>
+      <w:rPr>
+        <w:rFonts w:ascii="Wingdings" w:hAnsi="Wingdings" w:hint="default"/>
+        <w:sz w:val="20"/>
+      </w:rPr>
+    </w:lvl>
+    <w:lvl w:ilvl="8" w:tentative="1">
+      <w:start w:val="1"/>
+      <w:numFmt w:val="bullet"/>
+      <w:lvlText w:val=""/>
+      <w:lvlJc w:val="left"/>
+      <w:pPr>
+        <w:tabs>
+          <w:tab w:val="num" w:pos="6480"/>
+        </w:tabs>
+        <w:ind w:left="6480" w:hanging="360"/>
+      </w:pPr>
+      <w:rPr>
+        <w:rFonts w:ascii="Wingdings" w:hAnsi="Wingdings" w:hint="default"/>
+        <w:sz w:val="20"/>
+      </w:rPr>
+    </w:lvl>
+  </w:abstractNum>
+  <w:abstractNum w:abstractNumId="1" w15:restartNumberingAfterBreak="0">
     <w:nsid w:val="08C46B18"/>
     <w:multiLevelType w:val="hybridMultilevel"/>
     <w:tmpl w:val="371C79AE"/>
@@ -5077,7 +6530,7 @@
       </w:pPr>
     </w:lvl>
   </w:abstractNum>
-  <w:abstractNum w:abstractNumId="1" w15:restartNumberingAfterBreak="0">
+  <w:abstractNum w:abstractNumId="2" w15:restartNumberingAfterBreak="0">
     <w:nsid w:val="0F486502"/>
     <w:multiLevelType w:val="hybridMultilevel"/>
     <w:tmpl w:val="83AE2790"/>
@@ -5190,7 +6643,301 @@
       </w:rPr>
     </w:lvl>
   </w:abstractNum>
-  <w:abstractNum w:abstractNumId="2" w15:restartNumberingAfterBreak="0">
+  <w:abstractNum w:abstractNumId="3" w15:restartNumberingAfterBreak="0">
+    <w:nsid w:val="0FA15197"/>
+    <w:multiLevelType w:val="multilevel"/>
+    <w:tmpl w:val="EA101CAE"/>
+    <w:lvl w:ilvl="0">
+      <w:start w:val="1"/>
+      <w:numFmt w:val="bullet"/>
+      <w:lvlText w:val=""/>
+      <w:lvlJc w:val="left"/>
+      <w:pPr>
+        <w:tabs>
+          <w:tab w:val="num" w:pos="720"/>
+        </w:tabs>
+        <w:ind w:left="720" w:hanging="360"/>
+      </w:pPr>
+      <w:rPr>
+        <w:rFonts w:ascii="Symbol" w:hAnsi="Symbol" w:hint="default"/>
+        <w:sz w:val="20"/>
+      </w:rPr>
+    </w:lvl>
+    <w:lvl w:ilvl="1">
+      <w:start w:val="1"/>
+      <w:numFmt w:val="bullet"/>
+      <w:lvlText w:val="o"/>
+      <w:lvlJc w:val="left"/>
+      <w:pPr>
+        <w:tabs>
+          <w:tab w:val="num" w:pos="1440"/>
+        </w:tabs>
+        <w:ind w:left="1440" w:hanging="360"/>
+      </w:pPr>
+      <w:rPr>
+        <w:rFonts w:ascii="Courier New" w:hAnsi="Courier New" w:hint="default"/>
+        <w:sz w:val="20"/>
+      </w:rPr>
+    </w:lvl>
+    <w:lvl w:ilvl="2">
+      <w:start w:val="1"/>
+      <w:numFmt w:val="decimal"/>
+      <w:lvlText w:val="%3)"/>
+      <w:lvlJc w:val="left"/>
+      <w:pPr>
+        <w:ind w:left="2160" w:hanging="360"/>
+      </w:pPr>
+      <w:rPr>
+        <w:rFonts w:hint="default"/>
+      </w:rPr>
+    </w:lvl>
+    <w:lvl w:ilvl="3" w:tentative="1">
+      <w:start w:val="1"/>
+      <w:numFmt w:val="bullet"/>
+      <w:lvlText w:val=""/>
+      <w:lvlJc w:val="left"/>
+      <w:pPr>
+        <w:tabs>
+          <w:tab w:val="num" w:pos="2880"/>
+        </w:tabs>
+        <w:ind w:left="2880" w:hanging="360"/>
+      </w:pPr>
+      <w:rPr>
+        <w:rFonts w:ascii="Wingdings" w:hAnsi="Wingdings" w:hint="default"/>
+        <w:sz w:val="20"/>
+      </w:rPr>
+    </w:lvl>
+    <w:lvl w:ilvl="4" w:tentative="1">
+      <w:start w:val="1"/>
+      <w:numFmt w:val="bullet"/>
+      <w:lvlText w:val=""/>
+      <w:lvlJc w:val="left"/>
+      <w:pPr>
+        <w:tabs>
+          <w:tab w:val="num" w:pos="3600"/>
+        </w:tabs>
+        <w:ind w:left="3600" w:hanging="360"/>
+      </w:pPr>
+      <w:rPr>
+        <w:rFonts w:ascii="Wingdings" w:hAnsi="Wingdings" w:hint="default"/>
+        <w:sz w:val="20"/>
+      </w:rPr>
+    </w:lvl>
+    <w:lvl w:ilvl="5" w:tentative="1">
+      <w:start w:val="1"/>
+      <w:numFmt w:val="bullet"/>
+      <w:lvlText w:val=""/>
+      <w:lvlJc w:val="left"/>
+      <w:pPr>
+        <w:tabs>
+          <w:tab w:val="num" w:pos="4320"/>
+        </w:tabs>
+        <w:ind w:left="4320" w:hanging="360"/>
+      </w:pPr>
+      <w:rPr>
+        <w:rFonts w:ascii="Wingdings" w:hAnsi="Wingdings" w:hint="default"/>
+        <w:sz w:val="20"/>
+      </w:rPr>
+    </w:lvl>
+    <w:lvl w:ilvl="6" w:tentative="1">
+      <w:start w:val="1"/>
+      <w:numFmt w:val="bullet"/>
+      <w:lvlText w:val=""/>
+      <w:lvlJc w:val="left"/>
+      <w:pPr>
+        <w:tabs>
+          <w:tab w:val="num" w:pos="5040"/>
+        </w:tabs>
+        <w:ind w:left="5040" w:hanging="360"/>
+      </w:pPr>
+      <w:rPr>
+        <w:rFonts w:ascii="Wingdings" w:hAnsi="Wingdings" w:hint="default"/>
+        <w:sz w:val="20"/>
+      </w:rPr>
+    </w:lvl>
+    <w:lvl w:ilvl="7" w:tentative="1">
+      <w:start w:val="1"/>
+      <w:numFmt w:val="bullet"/>
+      <w:lvlText w:val=""/>
+      <w:lvlJc w:val="left"/>
+      <w:pPr>
+        <w:tabs>
+          <w:tab w:val="num" w:pos="5760"/>
+        </w:tabs>
+        <w:ind w:left="5760" w:hanging="360"/>
+      </w:pPr>
+      <w:rPr>
+        <w:rFonts w:ascii="Wingdings" w:hAnsi="Wingdings" w:hint="default"/>
+        <w:sz w:val="20"/>
+      </w:rPr>
+    </w:lvl>
+    <w:lvl w:ilvl="8" w:tentative="1">
+      <w:start w:val="1"/>
+      <w:numFmt w:val="bullet"/>
+      <w:lvlText w:val=""/>
+      <w:lvlJc w:val="left"/>
+      <w:pPr>
+        <w:tabs>
+          <w:tab w:val="num" w:pos="6480"/>
+        </w:tabs>
+        <w:ind w:left="6480" w:hanging="360"/>
+      </w:pPr>
+      <w:rPr>
+        <w:rFonts w:ascii="Wingdings" w:hAnsi="Wingdings" w:hint="default"/>
+        <w:sz w:val="20"/>
+      </w:rPr>
+    </w:lvl>
+  </w:abstractNum>
+  <w:abstractNum w:abstractNumId="4" w15:restartNumberingAfterBreak="0">
+    <w:nsid w:val="191310AE"/>
+    <w:multiLevelType w:val="multilevel"/>
+    <w:tmpl w:val="1BFCF976"/>
+    <w:lvl w:ilvl="0">
+      <w:start w:val="1"/>
+      <w:numFmt w:val="bullet"/>
+      <w:lvlText w:val=""/>
+      <w:lvlJc w:val="left"/>
+      <w:pPr>
+        <w:tabs>
+          <w:tab w:val="num" w:pos="720"/>
+        </w:tabs>
+        <w:ind w:left="720" w:hanging="360"/>
+      </w:pPr>
+      <w:rPr>
+        <w:rFonts w:ascii="Symbol" w:hAnsi="Symbol" w:hint="default"/>
+        <w:sz w:val="20"/>
+      </w:rPr>
+    </w:lvl>
+    <w:lvl w:ilvl="1">
+      <w:start w:val="1"/>
+      <w:numFmt w:val="bullet"/>
+      <w:lvlText w:val="o"/>
+      <w:lvlJc w:val="left"/>
+      <w:pPr>
+        <w:tabs>
+          <w:tab w:val="num" w:pos="1440"/>
+        </w:tabs>
+        <w:ind w:left="1440" w:hanging="360"/>
+      </w:pPr>
+      <w:rPr>
+        <w:rFonts w:ascii="Courier New" w:hAnsi="Courier New" w:hint="default"/>
+        <w:sz w:val="20"/>
+      </w:rPr>
+    </w:lvl>
+    <w:lvl w:ilvl="2" w:tentative="1">
+      <w:start w:val="1"/>
+      <w:numFmt w:val="bullet"/>
+      <w:lvlText w:val=""/>
+      <w:lvlJc w:val="left"/>
+      <w:pPr>
+        <w:tabs>
+          <w:tab w:val="num" w:pos="2160"/>
+        </w:tabs>
+        <w:ind w:left="2160" w:hanging="360"/>
+      </w:pPr>
+      <w:rPr>
+        <w:rFonts w:ascii="Wingdings" w:hAnsi="Wingdings" w:hint="default"/>
+        <w:sz w:val="20"/>
+      </w:rPr>
+    </w:lvl>
+    <w:lvl w:ilvl="3" w:tentative="1">
+      <w:start w:val="1"/>
+      <w:numFmt w:val="bullet"/>
+      <w:lvlText w:val=""/>
+      <w:lvlJc w:val="left"/>
+      <w:pPr>
+        <w:tabs>
+          <w:tab w:val="num" w:pos="2880"/>
+        </w:tabs>
+        <w:ind w:left="2880" w:hanging="360"/>
+      </w:pPr>
+      <w:rPr>
+        <w:rFonts w:ascii="Wingdings" w:hAnsi="Wingdings" w:hint="default"/>
+        <w:sz w:val="20"/>
+      </w:rPr>
+    </w:lvl>
+    <w:lvl w:ilvl="4" w:tentative="1">
+      <w:start w:val="1"/>
+      <w:numFmt w:val="bullet"/>
+      <w:lvlText w:val=""/>
+      <w:lvlJc w:val="left"/>
+      <w:pPr>
+        <w:tabs>
+          <w:tab w:val="num" w:pos="3600"/>
+        </w:tabs>
+        <w:ind w:left="3600" w:hanging="360"/>
+      </w:pPr>
+      <w:rPr>
+        <w:rFonts w:ascii="Wingdings" w:hAnsi="Wingdings" w:hint="default"/>
+        <w:sz w:val="20"/>
+      </w:rPr>
+    </w:lvl>
+    <w:lvl w:ilvl="5" w:tentative="1">
+      <w:start w:val="1"/>
+      <w:numFmt w:val="bullet"/>
+      <w:lvlText w:val=""/>
+      <w:lvlJc w:val="left"/>
+      <w:pPr>
+        <w:tabs>
+          <w:tab w:val="num" w:pos="4320"/>
+        </w:tabs>
+        <w:ind w:left="4320" w:hanging="360"/>
+      </w:pPr>
+      <w:rPr>
+        <w:rFonts w:ascii="Wingdings" w:hAnsi="Wingdings" w:hint="default"/>
+        <w:sz w:val="20"/>
+      </w:rPr>
+    </w:lvl>
+    <w:lvl w:ilvl="6" w:tentative="1">
+      <w:start w:val="1"/>
+      <w:numFmt w:val="bullet"/>
+      <w:lvlText w:val=""/>
+      <w:lvlJc w:val="left"/>
+      <w:pPr>
+        <w:tabs>
+          <w:tab w:val="num" w:pos="5040"/>
+        </w:tabs>
+        <w:ind w:left="5040" w:hanging="360"/>
+      </w:pPr>
+      <w:rPr>
+        <w:rFonts w:ascii="Wingdings" w:hAnsi="Wingdings" w:hint="default"/>
+        <w:sz w:val="20"/>
+      </w:rPr>
+    </w:lvl>
+    <w:lvl w:ilvl="7" w:tentative="1">
+      <w:start w:val="1"/>
+      <w:numFmt w:val="bullet"/>
+      <w:lvlText w:val=""/>
+      <w:lvlJc w:val="left"/>
+      <w:pPr>
+        <w:tabs>
+          <w:tab w:val="num" w:pos="5760"/>
+        </w:tabs>
+        <w:ind w:left="5760" w:hanging="360"/>
+      </w:pPr>
+      <w:rPr>
+        <w:rFonts w:ascii="Wingdings" w:hAnsi="Wingdings" w:hint="default"/>
+        <w:sz w:val="20"/>
+      </w:rPr>
+    </w:lvl>
+    <w:lvl w:ilvl="8" w:tentative="1">
+      <w:start w:val="1"/>
+      <w:numFmt w:val="bullet"/>
+      <w:lvlText w:val=""/>
+      <w:lvlJc w:val="left"/>
+      <w:pPr>
+        <w:tabs>
+          <w:tab w:val="num" w:pos="6480"/>
+        </w:tabs>
+        <w:ind w:left="6480" w:hanging="360"/>
+      </w:pPr>
+      <w:rPr>
+        <w:rFonts w:ascii="Wingdings" w:hAnsi="Wingdings" w:hint="default"/>
+        <w:sz w:val="20"/>
+      </w:rPr>
+    </w:lvl>
+  </w:abstractNum>
+  <w:abstractNum w:abstractNumId="5" w15:restartNumberingAfterBreak="0">
     <w:nsid w:val="1AE02C88"/>
     <w:multiLevelType w:val="hybridMultilevel"/>
     <w:tmpl w:val="6EC4C8E0"/>
@@ -5279,7 +7026,7 @@
       </w:pPr>
     </w:lvl>
   </w:abstractNum>
-  <w:abstractNum w:abstractNumId="3" w15:restartNumberingAfterBreak="0">
+  <w:abstractNum w:abstractNumId="6" w15:restartNumberingAfterBreak="0">
     <w:nsid w:val="22781969"/>
     <w:multiLevelType w:val="hybridMultilevel"/>
     <w:tmpl w:val="BCFA7136"/>
@@ -5370,7 +7117,7 @@
       </w:pPr>
     </w:lvl>
   </w:abstractNum>
-  <w:abstractNum w:abstractNumId="4" w15:restartNumberingAfterBreak="0">
+  <w:abstractNum w:abstractNumId="7" w15:restartNumberingAfterBreak="0">
     <w:nsid w:val="272F7220"/>
     <w:multiLevelType w:val="hybridMultilevel"/>
     <w:tmpl w:val="2BCA6A48"/>
@@ -5483,7 +7230,156 @@
       </w:rPr>
     </w:lvl>
   </w:abstractNum>
-  <w:abstractNum w:abstractNumId="5" w15:restartNumberingAfterBreak="0">
+  <w:abstractNum w:abstractNumId="8" w15:restartNumberingAfterBreak="0">
+    <w:nsid w:val="2D001F7B"/>
+    <w:multiLevelType w:val="multilevel"/>
+    <w:tmpl w:val="D0D64B04"/>
+    <w:lvl w:ilvl="0">
+      <w:start w:val="1"/>
+      <w:numFmt w:val="bullet"/>
+      <w:lvlText w:val=""/>
+      <w:lvlJc w:val="left"/>
+      <w:pPr>
+        <w:tabs>
+          <w:tab w:val="num" w:pos="720"/>
+        </w:tabs>
+        <w:ind w:left="720" w:hanging="360"/>
+      </w:pPr>
+      <w:rPr>
+        <w:rFonts w:ascii="Symbol" w:hAnsi="Symbol" w:hint="default"/>
+        <w:sz w:val="20"/>
+      </w:rPr>
+    </w:lvl>
+    <w:lvl w:ilvl="1">
+      <w:start w:val="1"/>
+      <w:numFmt w:val="bullet"/>
+      <w:lvlText w:val="o"/>
+      <w:lvlJc w:val="left"/>
+      <w:pPr>
+        <w:tabs>
+          <w:tab w:val="num" w:pos="1440"/>
+        </w:tabs>
+        <w:ind w:left="1440" w:hanging="360"/>
+      </w:pPr>
+      <w:rPr>
+        <w:rFonts w:ascii="Courier New" w:hAnsi="Courier New" w:hint="default"/>
+        <w:sz w:val="20"/>
+      </w:rPr>
+    </w:lvl>
+    <w:lvl w:ilvl="2" w:tentative="1">
+      <w:start w:val="1"/>
+      <w:numFmt w:val="bullet"/>
+      <w:lvlText w:val=""/>
+      <w:lvlJc w:val="left"/>
+      <w:pPr>
+        <w:tabs>
+          <w:tab w:val="num" w:pos="2160"/>
+        </w:tabs>
+        <w:ind w:left="2160" w:hanging="360"/>
+      </w:pPr>
+      <w:rPr>
+        <w:rFonts w:ascii="Wingdings" w:hAnsi="Wingdings" w:hint="default"/>
+        <w:sz w:val="20"/>
+      </w:rPr>
+    </w:lvl>
+    <w:lvl w:ilvl="3" w:tentative="1">
+      <w:start w:val="1"/>
+      <w:numFmt w:val="bullet"/>
+      <w:lvlText w:val=""/>
+      <w:lvlJc w:val="left"/>
+      <w:pPr>
+        <w:tabs>
+          <w:tab w:val="num" w:pos="2880"/>
+        </w:tabs>
+        <w:ind w:left="2880" w:hanging="360"/>
+      </w:pPr>
+      <w:rPr>
+        <w:rFonts w:ascii="Wingdings" w:hAnsi="Wingdings" w:hint="default"/>
+        <w:sz w:val="20"/>
+      </w:rPr>
+    </w:lvl>
+    <w:lvl w:ilvl="4" w:tentative="1">
+      <w:start w:val="1"/>
+      <w:numFmt w:val="bullet"/>
+      <w:lvlText w:val=""/>
+      <w:lvlJc w:val="left"/>
+      <w:pPr>
+        <w:tabs>
+          <w:tab w:val="num" w:pos="3600"/>
+        </w:tabs>
+        <w:ind w:left="3600" w:hanging="360"/>
+      </w:pPr>
+      <w:rPr>
+        <w:rFonts w:ascii="Wingdings" w:hAnsi="Wingdings" w:hint="default"/>
+        <w:sz w:val="20"/>
+      </w:rPr>
+    </w:lvl>
+    <w:lvl w:ilvl="5" w:tentative="1">
+      <w:start w:val="1"/>
+      <w:numFmt w:val="bullet"/>
+      <w:lvlText w:val=""/>
+      <w:lvlJc w:val="left"/>
+      <w:pPr>
+        <w:tabs>
+          <w:tab w:val="num" w:pos="4320"/>
+        </w:tabs>
+        <w:ind w:left="4320" w:hanging="360"/>
+      </w:pPr>
+      <w:rPr>
+        <w:rFonts w:ascii="Wingdings" w:hAnsi="Wingdings" w:hint="default"/>
+        <w:sz w:val="20"/>
+      </w:rPr>
+    </w:lvl>
+    <w:lvl w:ilvl="6" w:tentative="1">
+      <w:start w:val="1"/>
+      <w:numFmt w:val="bullet"/>
+      <w:lvlText w:val=""/>
+      <w:lvlJc w:val="left"/>
+      <w:pPr>
+        <w:tabs>
+          <w:tab w:val="num" w:pos="5040"/>
+        </w:tabs>
+        <w:ind w:left="5040" w:hanging="360"/>
+      </w:pPr>
+      <w:rPr>
+        <w:rFonts w:ascii="Wingdings" w:hAnsi="Wingdings" w:hint="default"/>
+        <w:sz w:val="20"/>
+      </w:rPr>
+    </w:lvl>
+    <w:lvl w:ilvl="7" w:tentative="1">
+      <w:start w:val="1"/>
+      <w:numFmt w:val="bullet"/>
+      <w:lvlText w:val=""/>
+      <w:lvlJc w:val="left"/>
+      <w:pPr>
+        <w:tabs>
+          <w:tab w:val="num" w:pos="5760"/>
+        </w:tabs>
+        <w:ind w:left="5760" w:hanging="360"/>
+      </w:pPr>
+      <w:rPr>
+        <w:rFonts w:ascii="Wingdings" w:hAnsi="Wingdings" w:hint="default"/>
+        <w:sz w:val="20"/>
+      </w:rPr>
+    </w:lvl>
+    <w:lvl w:ilvl="8" w:tentative="1">
+      <w:start w:val="1"/>
+      <w:numFmt w:val="bullet"/>
+      <w:lvlText w:val=""/>
+      <w:lvlJc w:val="left"/>
+      <w:pPr>
+        <w:tabs>
+          <w:tab w:val="num" w:pos="6480"/>
+        </w:tabs>
+        <w:ind w:left="6480" w:hanging="360"/>
+      </w:pPr>
+      <w:rPr>
+        <w:rFonts w:ascii="Wingdings" w:hAnsi="Wingdings" w:hint="default"/>
+        <w:sz w:val="20"/>
+      </w:rPr>
+    </w:lvl>
+  </w:abstractNum>
+  <w:abstractNum w:abstractNumId="9" w15:restartNumberingAfterBreak="0">
     <w:nsid w:val="39A24147"/>
     <w:multiLevelType w:val="hybridMultilevel"/>
     <w:tmpl w:val="A006B602"/>
@@ -5572,7 +7468,7 @@
       </w:pPr>
     </w:lvl>
   </w:abstractNum>
-  <w:abstractNum w:abstractNumId="6" w15:restartNumberingAfterBreak="0">
+  <w:abstractNum w:abstractNumId="10" w15:restartNumberingAfterBreak="0">
     <w:nsid w:val="4D527751"/>
     <w:multiLevelType w:val="hybridMultilevel"/>
     <w:tmpl w:val="E0FC9D86"/>
@@ -5661,7 +7557,454 @@
       </w:pPr>
     </w:lvl>
   </w:abstractNum>
-  <w:abstractNum w:abstractNumId="7" w15:restartNumberingAfterBreak="0">
+  <w:abstractNum w:abstractNumId="11" w15:restartNumberingAfterBreak="0">
+    <w:nsid w:val="4F873D1F"/>
+    <w:multiLevelType w:val="multilevel"/>
+    <w:tmpl w:val="193EA83C"/>
+    <w:lvl w:ilvl="0">
+      <w:start w:val="1"/>
+      <w:numFmt w:val="bullet"/>
+      <w:lvlText w:val=""/>
+      <w:lvlJc w:val="left"/>
+      <w:pPr>
+        <w:tabs>
+          <w:tab w:val="num" w:pos="720"/>
+        </w:tabs>
+        <w:ind w:left="720" w:hanging="360"/>
+      </w:pPr>
+      <w:rPr>
+        <w:rFonts w:ascii="Symbol" w:hAnsi="Symbol" w:hint="default"/>
+        <w:sz w:val="20"/>
+      </w:rPr>
+    </w:lvl>
+    <w:lvl w:ilvl="1" w:tentative="1">
+      <w:start w:val="1"/>
+      <w:numFmt w:val="bullet"/>
+      <w:lvlText w:val="o"/>
+      <w:lvlJc w:val="left"/>
+      <w:pPr>
+        <w:tabs>
+          <w:tab w:val="num" w:pos="1440"/>
+        </w:tabs>
+        <w:ind w:left="1440" w:hanging="360"/>
+      </w:pPr>
+      <w:rPr>
+        <w:rFonts w:ascii="Courier New" w:hAnsi="Courier New" w:hint="default"/>
+        <w:sz w:val="20"/>
+      </w:rPr>
+    </w:lvl>
+    <w:lvl w:ilvl="2" w:tentative="1">
+      <w:start w:val="1"/>
+      <w:numFmt w:val="bullet"/>
+      <w:lvlText w:val=""/>
+      <w:lvlJc w:val="left"/>
+      <w:pPr>
+        <w:tabs>
+          <w:tab w:val="num" w:pos="2160"/>
+        </w:tabs>
+        <w:ind w:left="2160" w:hanging="360"/>
+      </w:pPr>
+      <w:rPr>
+        <w:rFonts w:ascii="Wingdings" w:hAnsi="Wingdings" w:hint="default"/>
+        <w:sz w:val="20"/>
+      </w:rPr>
+    </w:lvl>
+    <w:lvl w:ilvl="3" w:tentative="1">
+      <w:start w:val="1"/>
+      <w:numFmt w:val="bullet"/>
+      <w:lvlText w:val=""/>
+      <w:lvlJc w:val="left"/>
+      <w:pPr>
+        <w:tabs>
+          <w:tab w:val="num" w:pos="2880"/>
+        </w:tabs>
+        <w:ind w:left="2880" w:hanging="360"/>
+      </w:pPr>
+      <w:rPr>
+        <w:rFonts w:ascii="Wingdings" w:hAnsi="Wingdings" w:hint="default"/>
+        <w:sz w:val="20"/>
+      </w:rPr>
+    </w:lvl>
+    <w:lvl w:ilvl="4" w:tentative="1">
+      <w:start w:val="1"/>
+      <w:numFmt w:val="bullet"/>
+      <w:lvlText w:val=""/>
+      <w:lvlJc w:val="left"/>
+      <w:pPr>
+        <w:tabs>
+          <w:tab w:val="num" w:pos="3600"/>
+        </w:tabs>
+        <w:ind w:left="3600" w:hanging="360"/>
+      </w:pPr>
+      <w:rPr>
+        <w:rFonts w:ascii="Wingdings" w:hAnsi="Wingdings" w:hint="default"/>
+        <w:sz w:val="20"/>
+      </w:rPr>
+    </w:lvl>
+    <w:lvl w:ilvl="5" w:tentative="1">
+      <w:start w:val="1"/>
+      <w:numFmt w:val="bullet"/>
+      <w:lvlText w:val=""/>
+      <w:lvlJc w:val="left"/>
+      <w:pPr>
+        <w:tabs>
+          <w:tab w:val="num" w:pos="4320"/>
+        </w:tabs>
+        <w:ind w:left="4320" w:hanging="360"/>
+      </w:pPr>
+      <w:rPr>
+        <w:rFonts w:ascii="Wingdings" w:hAnsi="Wingdings" w:hint="default"/>
+        <w:sz w:val="20"/>
+      </w:rPr>
+    </w:lvl>
+    <w:lvl w:ilvl="6" w:tentative="1">
+      <w:start w:val="1"/>
+      <w:numFmt w:val="bullet"/>
+      <w:lvlText w:val=""/>
+      <w:lvlJc w:val="left"/>
+      <w:pPr>
+        <w:tabs>
+          <w:tab w:val="num" w:pos="5040"/>
+        </w:tabs>
+        <w:ind w:left="5040" w:hanging="360"/>
+      </w:pPr>
+      <w:rPr>
+        <w:rFonts w:ascii="Wingdings" w:hAnsi="Wingdings" w:hint="default"/>
+        <w:sz w:val="20"/>
+      </w:rPr>
+    </w:lvl>
+    <w:lvl w:ilvl="7" w:tentative="1">
+      <w:start w:val="1"/>
+      <w:numFmt w:val="bullet"/>
+      <w:lvlText w:val=""/>
+      <w:lvlJc w:val="left"/>
+      <w:pPr>
+        <w:tabs>
+          <w:tab w:val="num" w:pos="5760"/>
+        </w:tabs>
+        <w:ind w:left="5760" w:hanging="360"/>
+      </w:pPr>
+      <w:rPr>
+        <w:rFonts w:ascii="Wingdings" w:hAnsi="Wingdings" w:hint="default"/>
+        <w:sz w:val="20"/>
+      </w:rPr>
+    </w:lvl>
+    <w:lvl w:ilvl="8" w:tentative="1">
+      <w:start w:val="1"/>
+      <w:numFmt w:val="bullet"/>
+      <w:lvlText w:val=""/>
+      <w:lvlJc w:val="left"/>
+      <w:pPr>
+        <w:tabs>
+          <w:tab w:val="num" w:pos="6480"/>
+        </w:tabs>
+        <w:ind w:left="6480" w:hanging="360"/>
+      </w:pPr>
+      <w:rPr>
+        <w:rFonts w:ascii="Wingdings" w:hAnsi="Wingdings" w:hint="default"/>
+        <w:sz w:val="20"/>
+      </w:rPr>
+    </w:lvl>
+  </w:abstractNum>
+  <w:abstractNum w:abstractNumId="12" w15:restartNumberingAfterBreak="0">
+    <w:nsid w:val="50B73EDE"/>
+    <w:multiLevelType w:val="multilevel"/>
+    <w:tmpl w:val="0088BF60"/>
+    <w:lvl w:ilvl="0">
+      <w:start w:val="1"/>
+      <w:numFmt w:val="bullet"/>
+      <w:lvlText w:val=""/>
+      <w:lvlJc w:val="left"/>
+      <w:pPr>
+        <w:tabs>
+          <w:tab w:val="num" w:pos="720"/>
+        </w:tabs>
+        <w:ind w:left="720" w:hanging="360"/>
+      </w:pPr>
+      <w:rPr>
+        <w:rFonts w:ascii="Symbol" w:hAnsi="Symbol" w:hint="default"/>
+        <w:sz w:val="20"/>
+      </w:rPr>
+    </w:lvl>
+    <w:lvl w:ilvl="1" w:tentative="1">
+      <w:start w:val="1"/>
+      <w:numFmt w:val="bullet"/>
+      <w:lvlText w:val="o"/>
+      <w:lvlJc w:val="left"/>
+      <w:pPr>
+        <w:tabs>
+          <w:tab w:val="num" w:pos="1440"/>
+        </w:tabs>
+        <w:ind w:left="1440" w:hanging="360"/>
+      </w:pPr>
+      <w:rPr>
+        <w:rFonts w:ascii="Courier New" w:hAnsi="Courier New" w:hint="default"/>
+        <w:sz w:val="20"/>
+      </w:rPr>
+    </w:lvl>
+    <w:lvl w:ilvl="2" w:tentative="1">
+      <w:start w:val="1"/>
+      <w:numFmt w:val="bullet"/>
+      <w:lvlText w:val=""/>
+      <w:lvlJc w:val="left"/>
+      <w:pPr>
+        <w:tabs>
+          <w:tab w:val="num" w:pos="2160"/>
+        </w:tabs>
+        <w:ind w:left="2160" w:hanging="360"/>
+      </w:pPr>
+      <w:rPr>
+        <w:rFonts w:ascii="Wingdings" w:hAnsi="Wingdings" w:hint="default"/>
+        <w:sz w:val="20"/>
+      </w:rPr>
+    </w:lvl>
+    <w:lvl w:ilvl="3" w:tentative="1">
+      <w:start w:val="1"/>
+      <w:numFmt w:val="bullet"/>
+      <w:lvlText w:val=""/>
+      <w:lvlJc w:val="left"/>
+      <w:pPr>
+        <w:tabs>
+          <w:tab w:val="num" w:pos="2880"/>
+        </w:tabs>
+        <w:ind w:left="2880" w:hanging="360"/>
+      </w:pPr>
+      <w:rPr>
+        <w:rFonts w:ascii="Wingdings" w:hAnsi="Wingdings" w:hint="default"/>
+        <w:sz w:val="20"/>
+      </w:rPr>
+    </w:lvl>
+    <w:lvl w:ilvl="4" w:tentative="1">
+      <w:start w:val="1"/>
+      <w:numFmt w:val="bullet"/>
+      <w:lvlText w:val=""/>
+      <w:lvlJc w:val="left"/>
+      <w:pPr>
+        <w:tabs>
+          <w:tab w:val="num" w:pos="3600"/>
+        </w:tabs>
+        <w:ind w:left="3600" w:hanging="360"/>
+      </w:pPr>
+      <w:rPr>
+        <w:rFonts w:ascii="Wingdings" w:hAnsi="Wingdings" w:hint="default"/>
+        <w:sz w:val="20"/>
+      </w:rPr>
+    </w:lvl>
+    <w:lvl w:ilvl="5" w:tentative="1">
+      <w:start w:val="1"/>
+      <w:numFmt w:val="bullet"/>
+      <w:lvlText w:val=""/>
+      <w:lvlJc w:val="left"/>
+      <w:pPr>
+        <w:tabs>
+          <w:tab w:val="num" w:pos="4320"/>
+        </w:tabs>
+        <w:ind w:left="4320" w:hanging="360"/>
+      </w:pPr>
+      <w:rPr>
+        <w:rFonts w:ascii="Wingdings" w:hAnsi="Wingdings" w:hint="default"/>
+        <w:sz w:val="20"/>
+      </w:rPr>
+    </w:lvl>
+    <w:lvl w:ilvl="6" w:tentative="1">
+      <w:start w:val="1"/>
+      <w:numFmt w:val="bullet"/>
+      <w:lvlText w:val=""/>
+      <w:lvlJc w:val="left"/>
+      <w:pPr>
+        <w:tabs>
+          <w:tab w:val="num" w:pos="5040"/>
+        </w:tabs>
+        <w:ind w:left="5040" w:hanging="360"/>
+      </w:pPr>
+      <w:rPr>
+        <w:rFonts w:ascii="Wingdings" w:hAnsi="Wingdings" w:hint="default"/>
+        <w:sz w:val="20"/>
+      </w:rPr>
+    </w:lvl>
+    <w:lvl w:ilvl="7" w:tentative="1">
+      <w:start w:val="1"/>
+      <w:numFmt w:val="bullet"/>
+      <w:lvlText w:val=""/>
+      <w:lvlJc w:val="left"/>
+      <w:pPr>
+        <w:tabs>
+          <w:tab w:val="num" w:pos="5760"/>
+        </w:tabs>
+        <w:ind w:left="5760" w:hanging="360"/>
+      </w:pPr>
+      <w:rPr>
+        <w:rFonts w:ascii="Wingdings" w:hAnsi="Wingdings" w:hint="default"/>
+        <w:sz w:val="20"/>
+      </w:rPr>
+    </w:lvl>
+    <w:lvl w:ilvl="8" w:tentative="1">
+      <w:start w:val="1"/>
+      <w:numFmt w:val="bullet"/>
+      <w:lvlText w:val=""/>
+      <w:lvlJc w:val="left"/>
+      <w:pPr>
+        <w:tabs>
+          <w:tab w:val="num" w:pos="6480"/>
+        </w:tabs>
+        <w:ind w:left="6480" w:hanging="360"/>
+      </w:pPr>
+      <w:rPr>
+        <w:rFonts w:ascii="Wingdings" w:hAnsi="Wingdings" w:hint="default"/>
+        <w:sz w:val="20"/>
+      </w:rPr>
+    </w:lvl>
+  </w:abstractNum>
+  <w:abstractNum w:abstractNumId="13" w15:restartNumberingAfterBreak="0">
+    <w:nsid w:val="5272240B"/>
+    <w:multiLevelType w:val="multilevel"/>
+    <w:tmpl w:val="C916D1AA"/>
+    <w:lvl w:ilvl="0">
+      <w:start w:val="1"/>
+      <w:numFmt w:val="bullet"/>
+      <w:lvlText w:val=""/>
+      <w:lvlJc w:val="left"/>
+      <w:pPr>
+        <w:tabs>
+          <w:tab w:val="num" w:pos="720"/>
+        </w:tabs>
+        <w:ind w:left="720" w:hanging="360"/>
+      </w:pPr>
+      <w:rPr>
+        <w:rFonts w:ascii="Symbol" w:hAnsi="Symbol" w:hint="default"/>
+        <w:sz w:val="20"/>
+      </w:rPr>
+    </w:lvl>
+    <w:lvl w:ilvl="1">
+      <w:start w:val="1"/>
+      <w:numFmt w:val="bullet"/>
+      <w:lvlText w:val="o"/>
+      <w:lvlJc w:val="left"/>
+      <w:pPr>
+        <w:tabs>
+          <w:tab w:val="num" w:pos="1440"/>
+        </w:tabs>
+        <w:ind w:left="1440" w:hanging="360"/>
+      </w:pPr>
+      <w:rPr>
+        <w:rFonts w:ascii="Courier New" w:hAnsi="Courier New" w:hint="default"/>
+        <w:sz w:val="20"/>
+      </w:rPr>
+    </w:lvl>
+    <w:lvl w:ilvl="2" w:tentative="1">
+      <w:start w:val="1"/>
+      <w:numFmt w:val="bullet"/>
+      <w:lvlText w:val=""/>
+      <w:lvlJc w:val="left"/>
+      <w:pPr>
+        <w:tabs>
+          <w:tab w:val="num" w:pos="2160"/>
+        </w:tabs>
+        <w:ind w:left="2160" w:hanging="360"/>
+      </w:pPr>
+      <w:rPr>
+        <w:rFonts w:ascii="Wingdings" w:hAnsi="Wingdings" w:hint="default"/>
+        <w:sz w:val="20"/>
+      </w:rPr>
+    </w:lvl>
+    <w:lvl w:ilvl="3" w:tentative="1">
+      <w:start w:val="1"/>
+      <w:numFmt w:val="bullet"/>
+      <w:lvlText w:val=""/>
+      <w:lvlJc w:val="left"/>
+      <w:pPr>
+        <w:tabs>
+          <w:tab w:val="num" w:pos="2880"/>
+        </w:tabs>
+        <w:ind w:left="2880" w:hanging="360"/>
+      </w:pPr>
+      <w:rPr>
+        <w:rFonts w:ascii="Wingdings" w:hAnsi="Wingdings" w:hint="default"/>
+        <w:sz w:val="20"/>
+      </w:rPr>
+    </w:lvl>
+    <w:lvl w:ilvl="4" w:tentative="1">
+      <w:start w:val="1"/>
+      <w:numFmt w:val="bullet"/>
+      <w:lvlText w:val=""/>
+      <w:lvlJc w:val="left"/>
+      <w:pPr>
+        <w:tabs>
+          <w:tab w:val="num" w:pos="3600"/>
+        </w:tabs>
+        <w:ind w:left="3600" w:hanging="360"/>
+      </w:pPr>
+      <w:rPr>
+        <w:rFonts w:ascii="Wingdings" w:hAnsi="Wingdings" w:hint="default"/>
+        <w:sz w:val="20"/>
+      </w:rPr>
+    </w:lvl>
+    <w:lvl w:ilvl="5" w:tentative="1">
+      <w:start w:val="1"/>
+      <w:numFmt w:val="bullet"/>
+      <w:lvlText w:val=""/>
+      <w:lvlJc w:val="left"/>
+      <w:pPr>
+        <w:tabs>
+          <w:tab w:val="num" w:pos="4320"/>
+        </w:tabs>
+        <w:ind w:left="4320" w:hanging="360"/>
+      </w:pPr>
+      <w:rPr>
+        <w:rFonts w:ascii="Wingdings" w:hAnsi="Wingdings" w:hint="default"/>
+        <w:sz w:val="20"/>
+      </w:rPr>
+    </w:lvl>
+    <w:lvl w:ilvl="6" w:tentative="1">
+      <w:start w:val="1"/>
+      <w:numFmt w:val="bullet"/>
+      <w:lvlText w:val=""/>
+      <w:lvlJc w:val="left"/>
+      <w:pPr>
+        <w:tabs>
+          <w:tab w:val="num" w:pos="5040"/>
+        </w:tabs>
+        <w:ind w:left="5040" w:hanging="360"/>
+      </w:pPr>
+      <w:rPr>
+        <w:rFonts w:ascii="Wingdings" w:hAnsi="Wingdings" w:hint="default"/>
+        <w:sz w:val="20"/>
+      </w:rPr>
+    </w:lvl>
+    <w:lvl w:ilvl="7" w:tentative="1">
+      <w:start w:val="1"/>
+      <w:numFmt w:val="bullet"/>
+      <w:lvlText w:val=""/>
+      <w:lvlJc w:val="left"/>
+      <w:pPr>
+        <w:tabs>
+          <w:tab w:val="num" w:pos="5760"/>
+        </w:tabs>
+        <w:ind w:left="5760" w:hanging="360"/>
+      </w:pPr>
+      <w:rPr>
+        <w:rFonts w:ascii="Wingdings" w:hAnsi="Wingdings" w:hint="default"/>
+        <w:sz w:val="20"/>
+      </w:rPr>
+    </w:lvl>
+    <w:lvl w:ilvl="8" w:tentative="1">
+      <w:start w:val="1"/>
+      <w:numFmt w:val="bullet"/>
+      <w:lvlText w:val=""/>
+      <w:lvlJc w:val="left"/>
+      <w:pPr>
+        <w:tabs>
+          <w:tab w:val="num" w:pos="6480"/>
+        </w:tabs>
+        <w:ind w:left="6480" w:hanging="360"/>
+      </w:pPr>
+      <w:rPr>
+        <w:rFonts w:ascii="Wingdings" w:hAnsi="Wingdings" w:hint="default"/>
+        <w:sz w:val="20"/>
+      </w:rPr>
+    </w:lvl>
+  </w:abstractNum>
+  <w:abstractNum w:abstractNumId="14" w15:restartNumberingAfterBreak="0">
     <w:nsid w:val="570B016D"/>
     <w:multiLevelType w:val="hybridMultilevel"/>
     <w:tmpl w:val="D31C99FA"/>
@@ -5774,7 +8117,7 @@
       </w:rPr>
     </w:lvl>
   </w:abstractNum>
-  <w:abstractNum w:abstractNumId="8" w15:restartNumberingAfterBreak="0">
+  <w:abstractNum w:abstractNumId="15" w15:restartNumberingAfterBreak="0">
     <w:nsid w:val="59A675BD"/>
     <w:multiLevelType w:val="hybridMultilevel"/>
     <w:tmpl w:val="620E211E"/>
@@ -5887,7 +8230,418 @@
       </w:rPr>
     </w:lvl>
   </w:abstractNum>
-  <w:abstractNum w:abstractNumId="9" w15:restartNumberingAfterBreak="0">
+  <w:abstractNum w:abstractNumId="16" w15:restartNumberingAfterBreak="0">
+    <w:nsid w:val="59CA7491"/>
+    <w:multiLevelType w:val="multilevel"/>
+    <w:tmpl w:val="645C7CB0"/>
+    <w:lvl w:ilvl="0">
+      <w:start w:val="1"/>
+      <w:numFmt w:val="bullet"/>
+      <w:lvlText w:val=""/>
+      <w:lvlJc w:val="left"/>
+      <w:pPr>
+        <w:tabs>
+          <w:tab w:val="num" w:pos="720"/>
+        </w:tabs>
+        <w:ind w:left="720" w:hanging="360"/>
+      </w:pPr>
+      <w:rPr>
+        <w:rFonts w:ascii="Symbol" w:hAnsi="Symbol" w:hint="default"/>
+        <w:sz w:val="20"/>
+      </w:rPr>
+    </w:lvl>
+    <w:lvl w:ilvl="1">
+      <w:start w:val="1"/>
+      <w:numFmt w:val="bullet"/>
+      <w:lvlText w:val="o"/>
+      <w:lvlJc w:val="left"/>
+      <w:pPr>
+        <w:tabs>
+          <w:tab w:val="num" w:pos="1440"/>
+        </w:tabs>
+        <w:ind w:left="1440" w:hanging="360"/>
+      </w:pPr>
+      <w:rPr>
+        <w:rFonts w:ascii="Courier New" w:hAnsi="Courier New" w:hint="default"/>
+        <w:sz w:val="20"/>
+      </w:rPr>
+    </w:lvl>
+    <w:lvl w:ilvl="2" w:tentative="1">
+      <w:start w:val="1"/>
+      <w:numFmt w:val="bullet"/>
+      <w:lvlText w:val=""/>
+      <w:lvlJc w:val="left"/>
+      <w:pPr>
+        <w:tabs>
+          <w:tab w:val="num" w:pos="2160"/>
+        </w:tabs>
+        <w:ind w:left="2160" w:hanging="360"/>
+      </w:pPr>
+      <w:rPr>
+        <w:rFonts w:ascii="Wingdings" w:hAnsi="Wingdings" w:hint="default"/>
+        <w:sz w:val="20"/>
+      </w:rPr>
+    </w:lvl>
+    <w:lvl w:ilvl="3" w:tentative="1">
+      <w:start w:val="1"/>
+      <w:numFmt w:val="bullet"/>
+      <w:lvlText w:val=""/>
+      <w:lvlJc w:val="left"/>
+      <w:pPr>
+        <w:tabs>
+          <w:tab w:val="num" w:pos="2880"/>
+        </w:tabs>
+        <w:ind w:left="2880" w:hanging="360"/>
+      </w:pPr>
+      <w:rPr>
+        <w:rFonts w:ascii="Wingdings" w:hAnsi="Wingdings" w:hint="default"/>
+        <w:sz w:val="20"/>
+      </w:rPr>
+    </w:lvl>
+    <w:lvl w:ilvl="4" w:tentative="1">
+      <w:start w:val="1"/>
+      <w:numFmt w:val="bullet"/>
+      <w:lvlText w:val=""/>
+      <w:lvlJc w:val="left"/>
+      <w:pPr>
+        <w:tabs>
+          <w:tab w:val="num" w:pos="3600"/>
+        </w:tabs>
+        <w:ind w:left="3600" w:hanging="360"/>
+      </w:pPr>
+      <w:rPr>
+        <w:rFonts w:ascii="Wingdings" w:hAnsi="Wingdings" w:hint="default"/>
+        <w:sz w:val="20"/>
+      </w:rPr>
+    </w:lvl>
+    <w:lvl w:ilvl="5" w:tentative="1">
+      <w:start w:val="1"/>
+      <w:numFmt w:val="bullet"/>
+      <w:lvlText w:val=""/>
+      <w:lvlJc w:val="left"/>
+      <w:pPr>
+        <w:tabs>
+          <w:tab w:val="num" w:pos="4320"/>
+        </w:tabs>
+        <w:ind w:left="4320" w:hanging="360"/>
+      </w:pPr>
+      <w:rPr>
+        <w:rFonts w:ascii="Wingdings" w:hAnsi="Wingdings" w:hint="default"/>
+        <w:sz w:val="20"/>
+      </w:rPr>
+    </w:lvl>
+    <w:lvl w:ilvl="6" w:tentative="1">
+      <w:start w:val="1"/>
+      <w:numFmt w:val="bullet"/>
+      <w:lvlText w:val=""/>
+      <w:lvlJc w:val="left"/>
+      <w:pPr>
+        <w:tabs>
+          <w:tab w:val="num" w:pos="5040"/>
+        </w:tabs>
+        <w:ind w:left="5040" w:hanging="360"/>
+      </w:pPr>
+      <w:rPr>
+        <w:rFonts w:ascii="Wingdings" w:hAnsi="Wingdings" w:hint="default"/>
+        <w:sz w:val="20"/>
+      </w:rPr>
+    </w:lvl>
+    <w:lvl w:ilvl="7" w:tentative="1">
+      <w:start w:val="1"/>
+      <w:numFmt w:val="bullet"/>
+      <w:lvlText w:val=""/>
+      <w:lvlJc w:val="left"/>
+      <w:pPr>
+        <w:tabs>
+          <w:tab w:val="num" w:pos="5760"/>
+        </w:tabs>
+        <w:ind w:left="5760" w:hanging="360"/>
+      </w:pPr>
+      <w:rPr>
+        <w:rFonts w:ascii="Wingdings" w:hAnsi="Wingdings" w:hint="default"/>
+        <w:sz w:val="20"/>
+      </w:rPr>
+    </w:lvl>
+    <w:lvl w:ilvl="8" w:tentative="1">
+      <w:start w:val="1"/>
+      <w:numFmt w:val="bullet"/>
+      <w:lvlText w:val=""/>
+      <w:lvlJc w:val="left"/>
+      <w:pPr>
+        <w:tabs>
+          <w:tab w:val="num" w:pos="6480"/>
+        </w:tabs>
+        <w:ind w:left="6480" w:hanging="360"/>
+      </w:pPr>
+      <w:rPr>
+        <w:rFonts w:ascii="Wingdings" w:hAnsi="Wingdings" w:hint="default"/>
+        <w:sz w:val="20"/>
+      </w:rPr>
+    </w:lvl>
+  </w:abstractNum>
+  <w:abstractNum w:abstractNumId="17" w15:restartNumberingAfterBreak="0">
+    <w:nsid w:val="5E564F6A"/>
+    <w:multiLevelType w:val="multilevel"/>
+    <w:tmpl w:val="AC8272B8"/>
+    <w:lvl w:ilvl="0">
+      <w:start w:val="1"/>
+      <w:numFmt w:val="decimal"/>
+      <w:lvlText w:val="%1."/>
+      <w:lvlJc w:val="left"/>
+      <w:pPr>
+        <w:tabs>
+          <w:tab w:val="num" w:pos="720"/>
+        </w:tabs>
+        <w:ind w:left="720" w:hanging="360"/>
+      </w:pPr>
+    </w:lvl>
+    <w:lvl w:ilvl="1" w:tentative="1">
+      <w:start w:val="1"/>
+      <w:numFmt w:val="decimal"/>
+      <w:lvlText w:val="%2."/>
+      <w:lvlJc w:val="left"/>
+      <w:pPr>
+        <w:tabs>
+          <w:tab w:val="num" w:pos="1440"/>
+        </w:tabs>
+        <w:ind w:left="1440" w:hanging="360"/>
+      </w:pPr>
+    </w:lvl>
+    <w:lvl w:ilvl="2" w:tentative="1">
+      <w:start w:val="1"/>
+      <w:numFmt w:val="decimal"/>
+      <w:lvlText w:val="%3."/>
+      <w:lvlJc w:val="left"/>
+      <w:pPr>
+        <w:tabs>
+          <w:tab w:val="num" w:pos="2160"/>
+        </w:tabs>
+        <w:ind w:left="2160" w:hanging="360"/>
+      </w:pPr>
+    </w:lvl>
+    <w:lvl w:ilvl="3" w:tentative="1">
+      <w:start w:val="1"/>
+      <w:numFmt w:val="decimal"/>
+      <w:lvlText w:val="%4."/>
+      <w:lvlJc w:val="left"/>
+      <w:pPr>
+        <w:tabs>
+          <w:tab w:val="num" w:pos="2880"/>
+        </w:tabs>
+        <w:ind w:left="2880" w:hanging="360"/>
+      </w:pPr>
+    </w:lvl>
+    <w:lvl w:ilvl="4" w:tentative="1">
+      <w:start w:val="1"/>
+      <w:numFmt w:val="decimal"/>
+      <w:lvlText w:val="%5."/>
+      <w:lvlJc w:val="left"/>
+      <w:pPr>
+        <w:tabs>
+          <w:tab w:val="num" w:pos="3600"/>
+        </w:tabs>
+        <w:ind w:left="3600" w:hanging="360"/>
+      </w:pPr>
+    </w:lvl>
+    <w:lvl w:ilvl="5" w:tentative="1">
+      <w:start w:val="1"/>
+      <w:numFmt w:val="decimal"/>
+      <w:lvlText w:val="%6."/>
+      <w:lvlJc w:val="left"/>
+      <w:pPr>
+        <w:tabs>
+          <w:tab w:val="num" w:pos="4320"/>
+        </w:tabs>
+        <w:ind w:left="4320" w:hanging="360"/>
+      </w:pPr>
+    </w:lvl>
+    <w:lvl w:ilvl="6" w:tentative="1">
+      <w:start w:val="1"/>
+      <w:numFmt w:val="decimal"/>
+      <w:lvlText w:val="%7."/>
+      <w:lvlJc w:val="left"/>
+      <w:pPr>
+        <w:tabs>
+          <w:tab w:val="num" w:pos="5040"/>
+        </w:tabs>
+        <w:ind w:left="5040" w:hanging="360"/>
+      </w:pPr>
+    </w:lvl>
+    <w:lvl w:ilvl="7" w:tentative="1">
+      <w:start w:val="1"/>
+      <w:numFmt w:val="decimal"/>
+      <w:lvlText w:val="%8."/>
+      <w:lvlJc w:val="left"/>
+      <w:pPr>
+        <w:tabs>
+          <w:tab w:val="num" w:pos="5760"/>
+        </w:tabs>
+        <w:ind w:left="5760" w:hanging="360"/>
+      </w:pPr>
+    </w:lvl>
+    <w:lvl w:ilvl="8" w:tentative="1">
+      <w:start w:val="1"/>
+      <w:numFmt w:val="decimal"/>
+      <w:lvlText w:val="%9."/>
+      <w:lvlJc w:val="left"/>
+      <w:pPr>
+        <w:tabs>
+          <w:tab w:val="num" w:pos="6480"/>
+        </w:tabs>
+        <w:ind w:left="6480" w:hanging="360"/>
+      </w:pPr>
+    </w:lvl>
+  </w:abstractNum>
+  <w:abstractNum w:abstractNumId="18" w15:restartNumberingAfterBreak="0">
+    <w:nsid w:val="60C817B2"/>
+    <w:multiLevelType w:val="multilevel"/>
+    <w:tmpl w:val="A052EA8E"/>
+    <w:lvl w:ilvl="0">
+      <w:start w:val="1"/>
+      <w:numFmt w:val="bullet"/>
+      <w:lvlText w:val=""/>
+      <w:lvlJc w:val="left"/>
+      <w:pPr>
+        <w:tabs>
+          <w:tab w:val="num" w:pos="720"/>
+        </w:tabs>
+        <w:ind w:left="720" w:hanging="360"/>
+      </w:pPr>
+      <w:rPr>
+        <w:rFonts w:ascii="Symbol" w:hAnsi="Symbol" w:hint="default"/>
+        <w:sz w:val="20"/>
+      </w:rPr>
+    </w:lvl>
+    <w:lvl w:ilvl="1" w:tentative="1">
+      <w:start w:val="1"/>
+      <w:numFmt w:val="bullet"/>
+      <w:lvlText w:val="o"/>
+      <w:lvlJc w:val="left"/>
+      <w:pPr>
+        <w:tabs>
+          <w:tab w:val="num" w:pos="1440"/>
+        </w:tabs>
+        <w:ind w:left="1440" w:hanging="360"/>
+      </w:pPr>
+      <w:rPr>
+        <w:rFonts w:ascii="Courier New" w:hAnsi="Courier New" w:hint="default"/>
+        <w:sz w:val="20"/>
+      </w:rPr>
+    </w:lvl>
+    <w:lvl w:ilvl="2" w:tentative="1">
+      <w:start w:val="1"/>
+      <w:numFmt w:val="bullet"/>
+      <w:lvlText w:val=""/>
+      <w:lvlJc w:val="left"/>
+      <w:pPr>
+        <w:tabs>
+          <w:tab w:val="num" w:pos="2160"/>
+        </w:tabs>
+        <w:ind w:left="2160" w:hanging="360"/>
+      </w:pPr>
+      <w:rPr>
+        <w:rFonts w:ascii="Wingdings" w:hAnsi="Wingdings" w:hint="default"/>
+        <w:sz w:val="20"/>
+      </w:rPr>
+    </w:lvl>
+    <w:lvl w:ilvl="3" w:tentative="1">
+      <w:start w:val="1"/>
+      <w:numFmt w:val="bullet"/>
+      <w:lvlText w:val=""/>
+      <w:lvlJc w:val="left"/>
+      <w:pPr>
+        <w:tabs>
+          <w:tab w:val="num" w:pos="2880"/>
+        </w:tabs>
+        <w:ind w:left="2880" w:hanging="360"/>
+      </w:pPr>
+      <w:rPr>
+        <w:rFonts w:ascii="Wingdings" w:hAnsi="Wingdings" w:hint="default"/>
+        <w:sz w:val="20"/>
+      </w:rPr>
+    </w:lvl>
+    <w:lvl w:ilvl="4" w:tentative="1">
+      <w:start w:val="1"/>
+      <w:numFmt w:val="bullet"/>
+      <w:lvlText w:val=""/>
+      <w:lvlJc w:val="left"/>
+      <w:pPr>
+        <w:tabs>
+          <w:tab w:val="num" w:pos="3600"/>
+        </w:tabs>
+        <w:ind w:left="3600" w:hanging="360"/>
+      </w:pPr>
+      <w:rPr>
+        <w:rFonts w:ascii="Wingdings" w:hAnsi="Wingdings" w:hint="default"/>
+        <w:sz w:val="20"/>
+      </w:rPr>
+    </w:lvl>
+    <w:lvl w:ilvl="5" w:tentative="1">
+      <w:start w:val="1"/>
+      <w:numFmt w:val="bullet"/>
+      <w:lvlText w:val=""/>
+      <w:lvlJc w:val="left"/>
+      <w:pPr>
+        <w:tabs>
+          <w:tab w:val="num" w:pos="4320"/>
+        </w:tabs>
+        <w:ind w:left="4320" w:hanging="360"/>
+      </w:pPr>
+      <w:rPr>
+        <w:rFonts w:ascii="Wingdings" w:hAnsi="Wingdings" w:hint="default"/>
+        <w:sz w:val="20"/>
+      </w:rPr>
+    </w:lvl>
+    <w:lvl w:ilvl="6" w:tentative="1">
+      <w:start w:val="1"/>
+      <w:numFmt w:val="bullet"/>
+      <w:lvlText w:val=""/>
+      <w:lvlJc w:val="left"/>
+      <w:pPr>
+        <w:tabs>
+          <w:tab w:val="num" w:pos="5040"/>
+        </w:tabs>
+        <w:ind w:left="5040" w:hanging="360"/>
+      </w:pPr>
+      <w:rPr>
+        <w:rFonts w:ascii="Wingdings" w:hAnsi="Wingdings" w:hint="default"/>
+        <w:sz w:val="20"/>
+      </w:rPr>
+    </w:lvl>
+    <w:lvl w:ilvl="7" w:tentative="1">
+      <w:start w:val="1"/>
+      <w:numFmt w:val="bullet"/>
+      <w:lvlText w:val=""/>
+      <w:lvlJc w:val="left"/>
+      <w:pPr>
+        <w:tabs>
+          <w:tab w:val="num" w:pos="5760"/>
+        </w:tabs>
+        <w:ind w:left="5760" w:hanging="360"/>
+      </w:pPr>
+      <w:rPr>
+        <w:rFonts w:ascii="Wingdings" w:hAnsi="Wingdings" w:hint="default"/>
+        <w:sz w:val="20"/>
+      </w:rPr>
+    </w:lvl>
+    <w:lvl w:ilvl="8" w:tentative="1">
+      <w:start w:val="1"/>
+      <w:numFmt w:val="bullet"/>
+      <w:lvlText w:val=""/>
+      <w:lvlJc w:val="left"/>
+      <w:pPr>
+        <w:tabs>
+          <w:tab w:val="num" w:pos="6480"/>
+        </w:tabs>
+        <w:ind w:left="6480" w:hanging="360"/>
+      </w:pPr>
+      <w:rPr>
+        <w:rFonts w:ascii="Wingdings" w:hAnsi="Wingdings" w:hint="default"/>
+        <w:sz w:val="20"/>
+      </w:rPr>
+    </w:lvl>
+  </w:abstractNum>
+  <w:abstractNum w:abstractNumId="19" w15:restartNumberingAfterBreak="0">
     <w:nsid w:val="7A8334A2"/>
     <w:multiLevelType w:val="hybridMultilevel"/>
     <w:tmpl w:val="8C7021B8"/>
@@ -5976,14 +8730,13 @@
       </w:pPr>
     </w:lvl>
   </w:abstractNum>
-  <w:abstractNum w:abstractNumId="10" w15:restartNumberingAfterBreak="0">
+  <w:abstractNum w:abstractNumId="20" w15:restartNumberingAfterBreak="0">
     <w:nsid w:val="7ABC5B52"/>
     <w:multiLevelType w:val="hybridMultilevel"/>
     <w:tmpl w:val="C36A5212"/>
     <w:lvl w:ilvl="0" w:tplc="DE46CF76">
       <w:start w:val="1"/>
       <w:numFmt w:val="decimal"/>
-      <w:pStyle w:val="TitreSous-partie"/>
       <w:lvlText w:val="%1)"/>
       <w:lvlJc w:val="left"/>
       <w:pPr>
@@ -6066,38 +8819,220 @@
       </w:pPr>
     </w:lvl>
   </w:abstractNum>
+  <w:abstractNum w:abstractNumId="21" w15:restartNumberingAfterBreak="0">
+    <w:nsid w:val="7D493F97"/>
+    <w:multiLevelType w:val="multilevel"/>
+    <w:tmpl w:val="849CED00"/>
+    <w:lvl w:ilvl="0">
+      <w:start w:val="1"/>
+      <w:numFmt w:val="bullet"/>
+      <w:lvlText w:val=""/>
+      <w:lvlJc w:val="left"/>
+      <w:pPr>
+        <w:tabs>
+          <w:tab w:val="num" w:pos="720"/>
+        </w:tabs>
+        <w:ind w:left="720" w:hanging="360"/>
+      </w:pPr>
+      <w:rPr>
+        <w:rFonts w:ascii="Symbol" w:hAnsi="Symbol" w:hint="default"/>
+        <w:sz w:val="20"/>
+      </w:rPr>
+    </w:lvl>
+    <w:lvl w:ilvl="1" w:tentative="1">
+      <w:start w:val="1"/>
+      <w:numFmt w:val="bullet"/>
+      <w:lvlText w:val="o"/>
+      <w:lvlJc w:val="left"/>
+      <w:pPr>
+        <w:tabs>
+          <w:tab w:val="num" w:pos="1440"/>
+        </w:tabs>
+        <w:ind w:left="1440" w:hanging="360"/>
+      </w:pPr>
+      <w:rPr>
+        <w:rFonts w:ascii="Courier New" w:hAnsi="Courier New" w:hint="default"/>
+        <w:sz w:val="20"/>
+      </w:rPr>
+    </w:lvl>
+    <w:lvl w:ilvl="2" w:tentative="1">
+      <w:start w:val="1"/>
+      <w:numFmt w:val="bullet"/>
+      <w:lvlText w:val=""/>
+      <w:lvlJc w:val="left"/>
+      <w:pPr>
+        <w:tabs>
+          <w:tab w:val="num" w:pos="2160"/>
+        </w:tabs>
+        <w:ind w:left="2160" w:hanging="360"/>
+      </w:pPr>
+      <w:rPr>
+        <w:rFonts w:ascii="Wingdings" w:hAnsi="Wingdings" w:hint="default"/>
+        <w:sz w:val="20"/>
+      </w:rPr>
+    </w:lvl>
+    <w:lvl w:ilvl="3" w:tentative="1">
+      <w:start w:val="1"/>
+      <w:numFmt w:val="bullet"/>
+      <w:lvlText w:val=""/>
+      <w:lvlJc w:val="left"/>
+      <w:pPr>
+        <w:tabs>
+          <w:tab w:val="num" w:pos="2880"/>
+        </w:tabs>
+        <w:ind w:left="2880" w:hanging="360"/>
+      </w:pPr>
+      <w:rPr>
+        <w:rFonts w:ascii="Wingdings" w:hAnsi="Wingdings" w:hint="default"/>
+        <w:sz w:val="20"/>
+      </w:rPr>
+    </w:lvl>
+    <w:lvl w:ilvl="4" w:tentative="1">
+      <w:start w:val="1"/>
+      <w:numFmt w:val="bullet"/>
+      <w:lvlText w:val=""/>
+      <w:lvlJc w:val="left"/>
+      <w:pPr>
+        <w:tabs>
+          <w:tab w:val="num" w:pos="3600"/>
+        </w:tabs>
+        <w:ind w:left="3600" w:hanging="360"/>
+      </w:pPr>
+      <w:rPr>
+        <w:rFonts w:ascii="Wingdings" w:hAnsi="Wingdings" w:hint="default"/>
+        <w:sz w:val="20"/>
+      </w:rPr>
+    </w:lvl>
+    <w:lvl w:ilvl="5" w:tentative="1">
+      <w:start w:val="1"/>
+      <w:numFmt w:val="bullet"/>
+      <w:lvlText w:val=""/>
+      <w:lvlJc w:val="left"/>
+      <w:pPr>
+        <w:tabs>
+          <w:tab w:val="num" w:pos="4320"/>
+        </w:tabs>
+        <w:ind w:left="4320" w:hanging="360"/>
+      </w:pPr>
+      <w:rPr>
+        <w:rFonts w:ascii="Wingdings" w:hAnsi="Wingdings" w:hint="default"/>
+        <w:sz w:val="20"/>
+      </w:rPr>
+    </w:lvl>
+    <w:lvl w:ilvl="6" w:tentative="1">
+      <w:start w:val="1"/>
+      <w:numFmt w:val="bullet"/>
+      <w:lvlText w:val=""/>
+      <w:lvlJc w:val="left"/>
+      <w:pPr>
+        <w:tabs>
+          <w:tab w:val="num" w:pos="5040"/>
+        </w:tabs>
+        <w:ind w:left="5040" w:hanging="360"/>
+      </w:pPr>
+      <w:rPr>
+        <w:rFonts w:ascii="Wingdings" w:hAnsi="Wingdings" w:hint="default"/>
+        <w:sz w:val="20"/>
+      </w:rPr>
+    </w:lvl>
+    <w:lvl w:ilvl="7" w:tentative="1">
+      <w:start w:val="1"/>
+      <w:numFmt w:val="bullet"/>
+      <w:lvlText w:val=""/>
+      <w:lvlJc w:val="left"/>
+      <w:pPr>
+        <w:tabs>
+          <w:tab w:val="num" w:pos="5760"/>
+        </w:tabs>
+        <w:ind w:left="5760" w:hanging="360"/>
+      </w:pPr>
+      <w:rPr>
+        <w:rFonts w:ascii="Wingdings" w:hAnsi="Wingdings" w:hint="default"/>
+        <w:sz w:val="20"/>
+      </w:rPr>
+    </w:lvl>
+    <w:lvl w:ilvl="8" w:tentative="1">
+      <w:start w:val="1"/>
+      <w:numFmt w:val="bullet"/>
+      <w:lvlText w:val=""/>
+      <w:lvlJc w:val="left"/>
+      <w:pPr>
+        <w:tabs>
+          <w:tab w:val="num" w:pos="6480"/>
+        </w:tabs>
+        <w:ind w:left="6480" w:hanging="360"/>
+      </w:pPr>
+      <w:rPr>
+        <w:rFonts w:ascii="Wingdings" w:hAnsi="Wingdings" w:hint="default"/>
+        <w:sz w:val="20"/>
+      </w:rPr>
+    </w:lvl>
+  </w:abstractNum>
   <w:num w:numId="1" w16cid:durableId="1874995431">
+    <w:abstractNumId w:val="5"/>
+  </w:num>
+  <w:num w:numId="2" w16cid:durableId="1657223953">
+    <w:abstractNumId w:val="19"/>
+  </w:num>
+  <w:num w:numId="3" w16cid:durableId="1864322232">
+    <w:abstractNumId w:val="20"/>
+  </w:num>
+  <w:num w:numId="4" w16cid:durableId="10765834">
+    <w:abstractNumId w:val="6"/>
+  </w:num>
+  <w:num w:numId="5" w16cid:durableId="1651515866">
+    <w:abstractNumId w:val="9"/>
+  </w:num>
+  <w:num w:numId="6" w16cid:durableId="1802336420">
+    <w:abstractNumId w:val="10"/>
+  </w:num>
+  <w:num w:numId="7" w16cid:durableId="382489295">
+    <w:abstractNumId w:val="1"/>
+  </w:num>
+  <w:num w:numId="8" w16cid:durableId="1289045779">
+    <w:abstractNumId w:val="15"/>
+  </w:num>
+  <w:num w:numId="9" w16cid:durableId="663050908">
+    <w:abstractNumId w:val="14"/>
+  </w:num>
+  <w:num w:numId="10" w16cid:durableId="251745653">
+    <w:abstractNumId w:val="7"/>
+  </w:num>
+  <w:num w:numId="11" w16cid:durableId="724110736">
     <w:abstractNumId w:val="2"/>
   </w:num>
-  <w:num w:numId="2" w16cid:durableId="1657223953">
-    <w:abstractNumId w:val="9"/>
+  <w:num w:numId="12" w16cid:durableId="938180439">
+    <w:abstractNumId w:val="8"/>
   </w:num>
-  <w:num w:numId="3" w16cid:durableId="1864322232">
-    <w:abstractNumId w:val="10"/>
+  <w:num w:numId="13" w16cid:durableId="1264341254">
+    <w:abstractNumId w:val="21"/>
   </w:num>
-  <w:num w:numId="4" w16cid:durableId="10765834">
+  <w:num w:numId="14" w16cid:durableId="1541169776">
     <w:abstractNumId w:val="3"/>
   </w:num>
-  <w:num w:numId="5" w16cid:durableId="1651515866">
-    <w:abstractNumId w:val="5"/>
+  <w:num w:numId="15" w16cid:durableId="1595548592">
+    <w:abstractNumId w:val="4"/>
   </w:num>
-  <w:num w:numId="6" w16cid:durableId="1802336420">
-    <w:abstractNumId w:val="6"/>
+  <w:num w:numId="16" w16cid:durableId="1337423384">
+    <w:abstractNumId w:val="11"/>
   </w:num>
-  <w:num w:numId="7" w16cid:durableId="382489295">
+  <w:num w:numId="17" w16cid:durableId="2097780">
+    <w:abstractNumId w:val="16"/>
+  </w:num>
+  <w:num w:numId="18" w16cid:durableId="76948345">
+    <w:abstractNumId w:val="13"/>
+  </w:num>
+  <w:num w:numId="19" w16cid:durableId="508563101">
     <w:abstractNumId w:val="0"/>
   </w:num>
-  <w:num w:numId="8" w16cid:durableId="1289045779">
-    <w:abstractNumId w:val="8"/>
+  <w:num w:numId="20" w16cid:durableId="752580351">
+    <w:abstractNumId w:val="12"/>
   </w:num>
-  <w:num w:numId="9" w16cid:durableId="663050908">
-    <w:abstractNumId w:val="7"/>
+  <w:num w:numId="21" w16cid:durableId="1926112858">
+    <w:abstractNumId w:val="18"/>
   </w:num>
-  <w:num w:numId="10" w16cid:durableId="251745653">
-    <w:abstractNumId w:val="4"/>
-  </w:num>
-  <w:num w:numId="11" w16cid:durableId="724110736">
-    <w:abstractNumId w:val="1"/>
+  <w:num w:numId="22" w16cid:durableId="1117220451">
+    <w:abstractNumId w:val="17"/>
   </w:num>
 </w:numbering>
 </file>
@@ -6713,7 +9648,6 @@
   <w:style w:type="character" w:default="1" w:styleId="Policepardfaut">
     <w:name w:val="Default Paragraph Font"/>
     <w:uiPriority w:val="1"/>
-    <w:semiHidden/>
     <w:unhideWhenUsed/>
   </w:style>
   <w:style w:type="table" w:default="1" w:styleId="TableauNormal">
@@ -7139,17 +10073,12 @@
   </w:style>
   <w:style w:type="paragraph" w:customStyle="1" w:styleId="TitreSous-partie">
     <w:name w:val="Titre Sous-partie"/>
-    <w:basedOn w:val="Paragraphedeliste"/>
+    <w:basedOn w:val="Normal"/>
     <w:next w:val="Normal"/>
     <w:link w:val="TitreSous-partieCar"/>
     <w:autoRedefine/>
     <w:qFormat/>
-    <w:rsid w:val="00736E63"/>
-    <w:pPr>
-      <w:numPr>
-        <w:numId w:val="3"/>
-      </w:numPr>
-    </w:pPr>
+    <w:rsid w:val="00FE705C"/>
     <w:rPr>
       <w:i/>
       <w:iCs/>
@@ -7162,7 +10091,7 @@
     <w:name w:val="Titre Sous-partie Car"/>
     <w:basedOn w:val="ParagraphedelisteCar"/>
     <w:link w:val="TitreSous-partie"/>
-    <w:rsid w:val="00736E63"/>
+    <w:rsid w:val="00FE705C"/>
     <w:rPr>
       <w:rFonts w:ascii="Comic Sans MS" w:hAnsi="Comic Sans MS"/>
       <w:i/>
@@ -7200,6 +10129,89 @@
       <w:rFonts w:ascii="Consolas" w:hAnsi="Consolas"/>
       <w:sz w:val="20"/>
       <w:szCs w:val="20"/>
+    </w:rPr>
+  </w:style>
+  <w:style w:type="paragraph" w:styleId="En-ttedetabledesmatires">
+    <w:name w:val="TOC Heading"/>
+    <w:basedOn w:val="Titre1"/>
+    <w:next w:val="Normal"/>
+    <w:uiPriority w:val="39"/>
+    <w:unhideWhenUsed/>
+    <w:qFormat/>
+    <w:rsid w:val="000D295E"/>
+    <w:pPr>
+      <w:spacing w:before="240" w:after="0" w:line="259" w:lineRule="auto"/>
+      <w:jc w:val="left"/>
+      <w:outlineLvl w:val="9"/>
+    </w:pPr>
+    <w:rPr>
+      <w:kern w:val="0"/>
+      <w:sz w:val="32"/>
+      <w:szCs w:val="32"/>
+      <w:lang w:eastAsia="fr-FR"/>
+      <w14:ligatures w14:val="none"/>
+    </w:rPr>
+  </w:style>
+  <w:style w:type="paragraph" w:styleId="TM2">
+    <w:name w:val="toc 2"/>
+    <w:basedOn w:val="Normal"/>
+    <w:next w:val="Normal"/>
+    <w:autoRedefine/>
+    <w:uiPriority w:val="39"/>
+    <w:unhideWhenUsed/>
+    <w:rsid w:val="000D295E"/>
+    <w:pPr>
+      <w:spacing w:after="100" w:line="259" w:lineRule="auto"/>
+      <w:ind w:left="220"/>
+      <w:jc w:val="left"/>
+    </w:pPr>
+    <w:rPr>
+      <w:rFonts w:asciiTheme="minorHAnsi" w:eastAsiaTheme="minorEastAsia" w:hAnsiTheme="minorHAnsi" w:cs="Times New Roman"/>
+      <w:kern w:val="0"/>
+      <w:szCs w:val="22"/>
+      <w:lang w:eastAsia="fr-FR"/>
+      <w14:ligatures w14:val="none"/>
+    </w:rPr>
+  </w:style>
+  <w:style w:type="paragraph" w:styleId="TM1">
+    <w:name w:val="toc 1"/>
+    <w:basedOn w:val="Normal"/>
+    <w:next w:val="Normal"/>
+    <w:autoRedefine/>
+    <w:uiPriority w:val="39"/>
+    <w:unhideWhenUsed/>
+    <w:rsid w:val="000D295E"/>
+    <w:pPr>
+      <w:spacing w:after="100" w:line="259" w:lineRule="auto"/>
+      <w:jc w:val="left"/>
+    </w:pPr>
+    <w:rPr>
+      <w:rFonts w:asciiTheme="minorHAnsi" w:eastAsiaTheme="minorEastAsia" w:hAnsiTheme="minorHAnsi" w:cs="Times New Roman"/>
+      <w:kern w:val="0"/>
+      <w:szCs w:val="22"/>
+      <w:lang w:eastAsia="fr-FR"/>
+      <w14:ligatures w14:val="none"/>
+    </w:rPr>
+  </w:style>
+  <w:style w:type="paragraph" w:styleId="TM3">
+    <w:name w:val="toc 3"/>
+    <w:basedOn w:val="Normal"/>
+    <w:next w:val="Normal"/>
+    <w:autoRedefine/>
+    <w:uiPriority w:val="39"/>
+    <w:unhideWhenUsed/>
+    <w:rsid w:val="000D295E"/>
+    <w:pPr>
+      <w:spacing w:after="100" w:line="259" w:lineRule="auto"/>
+      <w:ind w:left="440"/>
+      <w:jc w:val="left"/>
+    </w:pPr>
+    <w:rPr>
+      <w:rFonts w:asciiTheme="minorHAnsi" w:eastAsiaTheme="minorEastAsia" w:hAnsiTheme="minorHAnsi" w:cs="Times New Roman"/>
+      <w:kern w:val="0"/>
+      <w:szCs w:val="22"/>
+      <w:lang w:eastAsia="fr-FR"/>
+      <w14:ligatures w14:val="none"/>
     </w:rPr>
   </w:style>
 </w:styles>
@@ -7511,10 +10523,22 @@
 </CoverPageProperties>
 </file>
 
+<file path=customXml/item2.xml><?xml version="1.0" encoding="utf-8"?>
+<b:Sources xmlns:b="http://schemas.openxmlformats.org/officeDocument/2006/bibliography" xmlns="http://schemas.openxmlformats.org/officeDocument/2006/bibliography" SelectedStyle="\APASixthEditionOfficeOnline.xsl" StyleName="APA" Version="6"/>
+</file>
+
 <file path=customXml/itemProps1.xml><?xml version="1.0" encoding="utf-8"?>
 <ds:datastoreItem xmlns:ds="http://schemas.openxmlformats.org/officeDocument/2006/customXml" ds:itemID="{55AF091B-3C7A-41E3-B477-F2FDAA23CFDA}">
   <ds:schemaRefs>
     <ds:schemaRef ds:uri="http://schemas.microsoft.com/office/2006/coverPageProps"/>
   </ds:schemaRefs>
 </ds:datastoreItem>
+</file>
+
+<file path=customXml/itemProps2.xml><?xml version="1.0" encoding="utf-8"?>
+<ds:datastoreItem xmlns:ds="http://schemas.openxmlformats.org/officeDocument/2006/customXml" ds:itemID="{76BAE16D-15AB-4FDE-A5AA-AAB1CD06B89F}">
+  <ds:schemaRefs>
+    <ds:schemaRef ds:uri="http://schemas.openxmlformats.org/officeDocument/2006/bibliography"/>
+  </ds:schemaRefs>
+</ds:datastoreItem>
 </file>
</xml_diff>